<commit_message>
deleting a lot of things
</commit_message>
<xml_diff>
--- a/doc/Cophy_Letter_to_Nature_manuscript_SN.docx
+++ b/doc/Cophy_Letter_to_Nature_manuscript_SN.docx
@@ -6688,7 +6688,7 @@
         </w:rPr>
         <w:t>a</w:t>
       </w:r>
-      <w:ins w:id="79" w:author="Shinichi Nakagawa" w:date="2019-08-22T20:31:00Z">
+      <w:ins w:id="78" w:author="Shinichi Nakagawa" w:date="2019-08-22T20:31:00Z">
         <w:r>
           <w:rPr>
             <w:rFonts w:ascii="Times New Roman" w:hAnsi="Times New Roman" w:cs="Times New Roman"/>
@@ -6696,7 +6696,7 @@
           <w:t xml:space="preserve"> and Supplementary</w:t>
         </w:r>
       </w:ins>
-      <w:ins w:id="80" w:author="Shinichi Nakagawa" w:date="2019-08-22T20:34:00Z">
+      <w:ins w:id="79" w:author="Shinichi Nakagawa" w:date="2019-08-22T20:34:00Z">
         <w:r>
           <w:rPr>
             <w:rFonts w:ascii="Times New Roman" w:hAnsi="Times New Roman" w:cs="Times New Roman"/>
@@ -6704,7 +6704,7 @@
           <w:t xml:space="preserve"> Table</w:t>
         </w:r>
       </w:ins>
-      <w:ins w:id="81" w:author="Shinichi Nakagawa" w:date="2019-08-22T20:31:00Z">
+      <w:ins w:id="80" w:author="Shinichi Nakagawa" w:date="2019-08-22T20:31:00Z">
         <w:r>
           <w:rPr>
             <w:rFonts w:ascii="Times New Roman" w:hAnsi="Times New Roman" w:cs="Times New Roman"/>
@@ -6760,7 +6760,7 @@
         </w:rPr>
         <w:t xml:space="preserve"> a</w:t>
       </w:r>
-      <w:ins w:id="82" w:author="Shinichi Nakagawa" w:date="2019-08-23T06:01:00Z">
+      <w:ins w:id="81" w:author="Shinichi Nakagawa" w:date="2019-08-23T06:01:00Z">
         <w:r>
           <w:rPr>
             <w:rFonts w:ascii="Times New Roman" w:hAnsi="Times New Roman" w:cs="Times New Roman"/>
@@ -6774,7 +6774,7 @@
         </w:rPr>
         <w:t xml:space="preserve"> </w:t>
       </w:r>
-      <w:del w:id="83" w:author="Shinichi Nakagawa" w:date="2019-08-23T06:01:00Z">
+      <w:del w:id="82" w:author="Shinichi Nakagawa" w:date="2019-08-23T06:01:00Z">
         <w:r>
           <w:rPr>
             <w:rFonts w:ascii="Times New Roman" w:hAnsi="Times New Roman" w:cs="Times New Roman"/>
@@ -6824,8 +6824,8 @@
         </w:rPr>
         <w:t xml:space="preserve"> (see Methods, ‘</w:t>
       </w:r>
-      <w:commentRangeStart w:id="84"/>
-      <w:del w:id="85" w:author="Shinichi Nakagawa" w:date="2019-08-23T06:01:00Z">
+      <w:commentRangeStart w:id="83"/>
+      <w:del w:id="84" w:author="Shinichi Nakagawa" w:date="2019-08-23T06:01:00Z">
         <w:r>
           <w:rPr>
             <w:rFonts w:ascii="Times New Roman" w:hAnsi="Times New Roman" w:cs="Times New Roman"/>
@@ -6833,12 +6833,28 @@
           <w:delText>Estimates of effect size</w:delText>
         </w:r>
       </w:del>
-      <w:ins w:id="86" w:author="Shinichi Nakagawa" w:date="2019-08-23T06:01:00Z">
-        <w:r>
-          <w:rPr>
-            <w:rFonts w:ascii="Times New Roman" w:hAnsi="Times New Roman" w:cs="Times New Roman"/>
-          </w:rPr>
-          <w:t>Sensitivity analysis</w:t>
+      <w:ins w:id="85" w:author="Shinichi Nakagawa" w:date="2019-08-25T11:25:00Z">
+        <w:r>
+          <w:rPr>
+            <w:rFonts w:ascii="Times New Roman" w:hAnsi="Times New Roman" w:cs="Times New Roman"/>
+          </w:rPr>
+          <w:t xml:space="preserve">Publication bias and </w:t>
+        </w:r>
+      </w:ins>
+      <w:ins w:id="86" w:author="Shinichi Nakagawa" w:date="2019-08-25T11:26:00Z">
+        <w:r>
+          <w:rPr>
+            <w:rFonts w:ascii="Times New Roman" w:hAnsi="Times New Roman" w:cs="Times New Roman"/>
+          </w:rPr>
+          <w:t>s</w:t>
+        </w:r>
+      </w:ins>
+      <w:ins w:id="87" w:author="Shinichi Nakagawa" w:date="2019-08-23T06:01:00Z">
+        <w:r>
+          <w:rPr>
+            <w:rFonts w:ascii="Times New Roman" w:hAnsi="Times New Roman" w:cs="Times New Roman"/>
+          </w:rPr>
+          <w:t>ensitivity analysis</w:t>
         </w:r>
       </w:ins>
       <w:r>
@@ -6847,12 +6863,12 @@
         </w:rPr>
         <w:t>’</w:t>
       </w:r>
-      <w:commentRangeEnd w:id="84"/>
+      <w:commentRangeEnd w:id="83"/>
       <w:r>
         <w:rPr>
           <w:rStyle w:val="CommentReference"/>
         </w:rPr>
-        <w:commentReference w:id="84"/>
+        <w:commentReference w:id="83"/>
       </w:r>
       <w:r>
         <w:rPr>
@@ -7016,7 +7032,7 @@
         <w:t xml:space="preserve"> (</w:t>
       </w:r>
       <w:proofErr w:type="spellStart"/>
-      <w:ins w:id="87" w:author="Shinichi Nakagawa" w:date="2019-08-22T20:36:00Z">
+      <w:ins w:id="88" w:author="Shinichi Nakagawa" w:date="2019-08-22T20:36:00Z">
         <w:r>
           <w:rPr>
             <w:rFonts w:ascii="Times New Roman" w:hAnsi="Times New Roman" w:cs="Times New Roman"/>
@@ -7027,7 +7043,7 @@
         </w:r>
       </w:ins>
       <w:proofErr w:type="spellEnd"/>
-      <w:ins w:id="88" w:author="Shinichi Nakagawa" w:date="2019-08-22T20:37:00Z">
+      <w:ins w:id="89" w:author="Shinichi Nakagawa" w:date="2019-08-22T20:37:00Z">
         <w:r>
           <w:rPr>
             <w:rFonts w:ascii="Times New Roman" w:hAnsi="Times New Roman" w:cs="Times New Roman"/>
@@ -7057,7 +7073,7 @@
           <w:t xml:space="preserve"> </w:t>
         </w:r>
       </w:ins>
-      <w:ins w:id="89" w:author="Shinichi Nakagawa" w:date="2019-08-22T20:33:00Z">
+      <w:ins w:id="90" w:author="Shinichi Nakagawa" w:date="2019-08-22T20:33:00Z">
         <w:r>
           <w:rPr>
             <w:rFonts w:ascii="Times New Roman" w:hAnsi="Times New Roman" w:cs="Times New Roman"/>
@@ -7072,7 +7088,7 @@
           <w:t xml:space="preserve"> 0.311</w:t>
         </w:r>
       </w:ins>
-      <w:ins w:id="90" w:author="Shinichi Nakagawa" w:date="2019-07-01T06:48:00Z">
+      <w:ins w:id="91" w:author="Shinichi Nakagawa" w:date="2019-07-01T06:48:00Z">
         <w:r>
           <w:rPr>
             <w:rFonts w:ascii="Times New Roman" w:hAnsi="Times New Roman" w:cs="Times New Roman"/>
@@ -7092,7 +7108,7 @@
         </w:rPr>
         <w:t>b</w:t>
       </w:r>
-      <w:ins w:id="91" w:author="Shinichi Nakagawa" w:date="2019-08-22T20:32:00Z">
+      <w:ins w:id="92" w:author="Shinichi Nakagawa" w:date="2019-08-22T20:32:00Z">
         <w:r>
           <w:rPr>
             <w:rFonts w:ascii="Times New Roman" w:hAnsi="Times New Roman" w:cs="Times New Roman"/>
@@ -7100,12 +7116,20 @@
           <w:t xml:space="preserve"> </w:t>
         </w:r>
       </w:ins>
-      <w:ins w:id="92" w:author="Shinichi Nakagawa" w:date="2019-08-22T20:35:00Z">
-        <w:r>
-          <w:rPr>
-            <w:rFonts w:ascii="Times New Roman" w:hAnsi="Times New Roman" w:cs="Times New Roman"/>
-          </w:rPr>
-          <w:t>and Supplementary Table 2</w:t>
+      <w:ins w:id="93" w:author="Shinichi Nakagawa" w:date="2019-08-22T20:35:00Z">
+        <w:r>
+          <w:rPr>
+            <w:rFonts w:ascii="Times New Roman" w:hAnsi="Times New Roman" w:cs="Times New Roman"/>
+          </w:rPr>
+          <w:t>and Su</w:t>
+        </w:r>
+        <w:bookmarkStart w:id="94" w:name="_GoBack"/>
+        <w:bookmarkEnd w:id="94"/>
+        <w:r>
+          <w:rPr>
+            <w:rFonts w:ascii="Times New Roman" w:hAnsi="Times New Roman" w:cs="Times New Roman"/>
+          </w:rPr>
+          <w:t>pplementary Table 2</w:t>
         </w:r>
       </w:ins>
       <w:r>
@@ -7176,7 +7200,7 @@
         <w:t xml:space="preserve"> to track host phylogeny (</w:t>
       </w:r>
       <w:proofErr w:type="spellStart"/>
-      <w:ins w:id="93" w:author="Shinichi Nakagawa" w:date="2019-08-22T20:36:00Z">
+      <w:ins w:id="95" w:author="Shinichi Nakagawa" w:date="2019-08-22T20:36:00Z">
         <w:r>
           <w:rPr>
             <w:rFonts w:ascii="Times New Roman" w:hAnsi="Times New Roman" w:cs="Times New Roman"/>
@@ -7187,7 +7211,7 @@
         </w:r>
       </w:ins>
       <w:proofErr w:type="spellEnd"/>
-      <w:ins w:id="94" w:author="Shinichi Nakagawa" w:date="2019-08-22T20:37:00Z">
+      <w:ins w:id="96" w:author="Shinichi Nakagawa" w:date="2019-08-22T20:37:00Z">
         <w:r>
           <w:rPr>
             <w:rFonts w:ascii="Times New Roman" w:hAnsi="Times New Roman" w:cs="Times New Roman"/>
@@ -7217,7 +7241,7 @@
           <w:t xml:space="preserve"> </w:t>
         </w:r>
       </w:ins>
-      <w:ins w:id="95" w:author="Shinichi Nakagawa" w:date="2019-08-22T20:34:00Z">
+      <w:ins w:id="97" w:author="Shinichi Nakagawa" w:date="2019-08-22T20:34:00Z">
         <w:r>
           <w:rPr>
             <w:rFonts w:ascii="Times New Roman" w:hAnsi="Times New Roman" w:cs="Times New Roman"/>
@@ -7232,7 +7256,7 @@
           <w:t xml:space="preserve"> 0.411</w:t>
         </w:r>
       </w:ins>
-      <w:ins w:id="96" w:author="Shinichi Nakagawa" w:date="2019-08-22T20:36:00Z">
+      <w:ins w:id="98" w:author="Shinichi Nakagawa" w:date="2019-08-22T20:36:00Z">
         <w:r>
           <w:rPr>
             <w:rFonts w:ascii="Times New Roman" w:hAnsi="Times New Roman" w:cs="Times New Roman"/>
@@ -7241,7 +7265,7 @@
         </w:r>
       </w:ins>
       <w:proofErr w:type="spellStart"/>
-      <w:ins w:id="97" w:author="Shinichi Nakagawa" w:date="2019-08-22T20:37:00Z">
+      <w:ins w:id="99" w:author="Shinichi Nakagawa" w:date="2019-08-22T20:37:00Z">
         <w:r>
           <w:rPr>
             <w:rFonts w:ascii="Times New Roman" w:hAnsi="Times New Roman" w:cs="Times New Roman"/>
@@ -7266,7 +7290,7 @@
           <w:t>mutualist-</w:t>
         </w:r>
       </w:ins>
-      <w:ins w:id="98" w:author="Shinichi Nakagawa" w:date="2019-08-22T20:38:00Z">
+      <w:ins w:id="100" w:author="Shinichi Nakagawa" w:date="2019-08-22T20:38:00Z">
         <w:r>
           <w:rPr>
             <w:rFonts w:ascii="Times New Roman" w:hAnsi="Times New Roman" w:cs="Times New Roman"/>
@@ -7275,7 +7299,7 @@
           <w:t>parasite</w:t>
         </w:r>
       </w:ins>
-      <w:ins w:id="99" w:author="Shinichi Nakagawa" w:date="2019-08-22T20:37:00Z">
+      <w:ins w:id="101" w:author="Shinichi Nakagawa" w:date="2019-08-22T20:37:00Z">
         <w:r>
           <w:rPr>
             <w:rFonts w:ascii="Times New Roman" w:hAnsi="Times New Roman" w:cs="Times New Roman"/>
@@ -7284,7 +7308,7 @@
           <w:t>]</w:t>
         </w:r>
       </w:ins>
-      <w:ins w:id="100" w:author="Shinichi Nakagawa" w:date="2019-08-22T20:36:00Z">
+      <w:ins w:id="102" w:author="Shinichi Nakagawa" w:date="2019-08-22T20:36:00Z">
         <w:r>
           <w:rPr>
             <w:rFonts w:ascii="Times New Roman" w:hAnsi="Times New Roman" w:cs="Times New Roman"/>
@@ -7292,7 +7316,7 @@
           <w:t xml:space="preserve"> = </w:t>
         </w:r>
       </w:ins>
-      <w:ins w:id="101" w:author="Shinichi Nakagawa" w:date="2019-08-22T20:37:00Z">
+      <w:ins w:id="103" w:author="Shinichi Nakagawa" w:date="2019-08-22T20:37:00Z">
         <w:r>
           <w:rPr>
             <w:rFonts w:ascii="Times New Roman" w:hAnsi="Times New Roman" w:cs="Times New Roman"/>
@@ -7300,7 +7324,7 @@
           <w:t>-0.100</w:t>
         </w:r>
       </w:ins>
-      <w:ins w:id="102" w:author="Shinichi Nakagawa" w:date="2019-07-01T06:47:00Z">
+      <w:ins w:id="104" w:author="Shinichi Nakagawa" w:date="2019-07-01T06:47:00Z">
         <w:r>
           <w:rPr>
             <w:rFonts w:ascii="Times New Roman" w:hAnsi="Times New Roman" w:cs="Times New Roman"/>
@@ -7320,7 +7344,7 @@
         </w:rPr>
         <w:t>b</w:t>
       </w:r>
-      <w:ins w:id="103" w:author="Shinichi Nakagawa" w:date="2019-08-22T20:35:00Z">
+      <w:ins w:id="105" w:author="Shinichi Nakagawa" w:date="2019-08-22T20:35:00Z">
         <w:r>
           <w:rPr>
             <w:rFonts w:ascii="Times New Roman" w:hAnsi="Times New Roman" w:cs="Times New Roman"/>
@@ -7340,7 +7364,7 @@
         </w:rPr>
         <w:t xml:space="preserve"> A potential explanation</w:t>
       </w:r>
-      <w:ins w:id="104" w:author="Shinichi Nakagawa" w:date="2019-08-22T20:34:00Z">
+      <w:ins w:id="106" w:author="Shinichi Nakagawa" w:date="2019-08-22T20:34:00Z">
         <w:r>
           <w:rPr>
             <w:rFonts w:ascii="Times New Roman" w:hAnsi="Times New Roman" w:cs="Times New Roman"/>
@@ -7348,7 +7372,7 @@
           <w:t xml:space="preserve"> </w:t>
         </w:r>
       </w:ins>
-      <w:del w:id="105" w:author="Shinichi Nakagawa" w:date="2019-08-22T20:35:00Z">
+      <w:del w:id="107" w:author="Shinichi Nakagawa" w:date="2019-08-22T20:35:00Z">
         <w:r>
           <w:rPr>
             <w:rFonts w:ascii="Times New Roman" w:hAnsi="Times New Roman" w:cs="Times New Roman"/>
@@ -7689,7 +7713,7 @@
         <w:t>(</w:t>
       </w:r>
       <w:proofErr w:type="spellStart"/>
-      <w:ins w:id="106" w:author="Shinichi Nakagawa" w:date="2019-08-22T20:46:00Z">
+      <w:ins w:id="108" w:author="Shinichi Nakagawa" w:date="2019-08-22T20:46:00Z">
         <w:r>
           <w:rPr>
             <w:rFonts w:ascii="Times New Roman" w:hAnsi="Times New Roman" w:cs="Times New Roman"/>
@@ -7707,7 +7731,7 @@
           <w:t>[</w:t>
         </w:r>
       </w:ins>
-      <w:ins w:id="107" w:author="Shinichi Nakagawa" w:date="2019-08-23T06:05:00Z">
+      <w:ins w:id="109" w:author="Shinichi Nakagawa" w:date="2019-08-23T06:05:00Z">
         <w:r>
           <w:rPr>
             <w:rFonts w:ascii="Times New Roman" w:hAnsi="Times New Roman" w:cs="Times New Roman"/>
@@ -7716,7 +7740,7 @@
           <w:t>microbe</w:t>
         </w:r>
       </w:ins>
-      <w:ins w:id="108" w:author="Shinichi Nakagawa" w:date="2019-08-22T20:46:00Z">
+      <w:ins w:id="110" w:author="Shinichi Nakagawa" w:date="2019-08-22T20:46:00Z">
         <w:r>
           <w:rPr>
             <w:rFonts w:ascii="Times New Roman" w:hAnsi="Times New Roman" w:cs="Times New Roman"/>
@@ -7731,7 +7755,7 @@
           <w:t xml:space="preserve">  = </w:t>
         </w:r>
       </w:ins>
-      <w:ins w:id="109" w:author="Shinichi Nakagawa" w:date="2019-08-23T06:05:00Z">
+      <w:ins w:id="111" w:author="Shinichi Nakagawa" w:date="2019-08-23T06:05:00Z">
         <w:r>
           <w:rPr>
             <w:rFonts w:ascii="Times New Roman" w:hAnsi="Times New Roman" w:cs="Times New Roman"/>
@@ -7739,7 +7763,7 @@
           <w:t>0.557</w:t>
         </w:r>
       </w:ins>
-      <w:ins w:id="110" w:author="Shinichi Nakagawa" w:date="2019-08-22T20:46:00Z">
+      <w:ins w:id="112" w:author="Shinichi Nakagawa" w:date="2019-08-22T20:46:00Z">
         <w:r>
           <w:rPr>
             <w:rFonts w:ascii="Times New Roman" w:hAnsi="Times New Roman" w:cs="Times New Roman"/>
@@ -7764,7 +7788,7 @@
           <w:t>[</w:t>
         </w:r>
       </w:ins>
-      <w:ins w:id="111" w:author="Shinichi Nakagawa" w:date="2019-08-23T06:05:00Z">
+      <w:ins w:id="113" w:author="Shinichi Nakagawa" w:date="2019-08-23T06:05:00Z">
         <w:r>
           <w:rPr>
             <w:rFonts w:ascii="Times New Roman" w:hAnsi="Times New Roman" w:cs="Times New Roman"/>
@@ -7773,7 +7797,7 @@
           <w:t>invertebrate</w:t>
         </w:r>
       </w:ins>
-      <w:ins w:id="112" w:author="Shinichi Nakagawa" w:date="2019-08-22T20:46:00Z">
+      <w:ins w:id="114" w:author="Shinichi Nakagawa" w:date="2019-08-22T20:46:00Z">
         <w:r>
           <w:rPr>
             <w:rFonts w:ascii="Times New Roman" w:hAnsi="Times New Roman" w:cs="Times New Roman"/>
@@ -7788,7 +7812,7 @@
           <w:t xml:space="preserve">  = 0.</w:t>
         </w:r>
       </w:ins>
-      <w:ins w:id="113" w:author="Shinichi Nakagawa" w:date="2019-08-23T06:06:00Z">
+      <w:ins w:id="115" w:author="Shinichi Nakagawa" w:date="2019-08-23T06:06:00Z">
         <w:r>
           <w:rPr>
             <w:rFonts w:ascii="Times New Roman" w:hAnsi="Times New Roman" w:cs="Times New Roman"/>
@@ -7796,7 +7820,7 @@
           <w:t>412</w:t>
         </w:r>
       </w:ins>
-      <w:ins w:id="114" w:author="Shinichi Nakagawa" w:date="2019-08-22T20:46:00Z">
+      <w:ins w:id="116" w:author="Shinichi Nakagawa" w:date="2019-08-22T20:46:00Z">
         <w:r>
           <w:rPr>
             <w:rFonts w:ascii="Times New Roman" w:hAnsi="Times New Roman" w:cs="Times New Roman"/>
@@ -7821,7 +7845,7 @@
           <w:t>[</w:t>
         </w:r>
       </w:ins>
-      <w:ins w:id="115" w:author="Shinichi Nakagawa" w:date="2019-08-23T06:05:00Z">
+      <w:ins w:id="117" w:author="Shinichi Nakagawa" w:date="2019-08-23T06:05:00Z">
         <w:r>
           <w:rPr>
             <w:rFonts w:ascii="Times New Roman" w:hAnsi="Times New Roman" w:cs="Times New Roman"/>
@@ -7830,7 +7854,7 @@
           <w:t>vertebrate</w:t>
         </w:r>
       </w:ins>
-      <w:ins w:id="116" w:author="Shinichi Nakagawa" w:date="2019-08-22T20:46:00Z">
+      <w:ins w:id="118" w:author="Shinichi Nakagawa" w:date="2019-08-22T20:46:00Z">
         <w:r>
           <w:rPr>
             <w:rFonts w:ascii="Times New Roman" w:hAnsi="Times New Roman" w:cs="Times New Roman"/>
@@ -7845,7 +7869,7 @@
           <w:t xml:space="preserve">  = 0.3</w:t>
         </w:r>
       </w:ins>
-      <w:ins w:id="117" w:author="Shinichi Nakagawa" w:date="2019-08-23T06:06:00Z">
+      <w:ins w:id="119" w:author="Shinichi Nakagawa" w:date="2019-08-23T06:06:00Z">
         <w:r>
           <w:rPr>
             <w:rFonts w:ascii="Times New Roman" w:hAnsi="Times New Roman" w:cs="Times New Roman"/>
@@ -7854,7 +7878,7 @@
         </w:r>
       </w:ins>
       <w:proofErr w:type="spellStart"/>
-      <w:ins w:id="118" w:author="Shinichi Nakagawa" w:date="2019-08-22T20:46:00Z">
+      <w:ins w:id="120" w:author="Shinichi Nakagawa" w:date="2019-08-22T20:46:00Z">
         <w:r>
           <w:rPr>
             <w:rFonts w:ascii="Times New Roman" w:hAnsi="Times New Roman" w:cs="Times New Roman"/>
@@ -7872,7 +7896,7 @@
           <w:t>[</w:t>
         </w:r>
       </w:ins>
-      <w:ins w:id="119" w:author="Shinichi Nakagawa" w:date="2019-08-23T06:05:00Z">
+      <w:ins w:id="121" w:author="Shinichi Nakagawa" w:date="2019-08-23T06:05:00Z">
         <w:r>
           <w:rPr>
             <w:rFonts w:ascii="Times New Roman" w:hAnsi="Times New Roman" w:cs="Times New Roman"/>
@@ -7881,7 +7905,7 @@
           <w:t>plant</w:t>
         </w:r>
       </w:ins>
-      <w:ins w:id="120" w:author="Shinichi Nakagawa" w:date="2019-08-22T20:46:00Z">
+      <w:ins w:id="122" w:author="Shinichi Nakagawa" w:date="2019-08-22T20:46:00Z">
         <w:r>
           <w:rPr>
             <w:rFonts w:ascii="Times New Roman" w:hAnsi="Times New Roman" w:cs="Times New Roman"/>
@@ -7896,7 +7920,7 @@
           <w:t xml:space="preserve">  = 0.</w:t>
         </w:r>
       </w:ins>
-      <w:ins w:id="121" w:author="Shinichi Nakagawa" w:date="2019-08-23T06:05:00Z">
+      <w:ins w:id="123" w:author="Shinichi Nakagawa" w:date="2019-08-23T06:05:00Z">
         <w:r>
           <w:rPr>
             <w:rFonts w:ascii="Times New Roman" w:hAnsi="Times New Roman" w:cs="Times New Roman"/>
@@ -7904,7 +7928,7 @@
           <w:t>244</w:t>
         </w:r>
       </w:ins>
-      <w:ins w:id="122" w:author="Shinichi Nakagawa" w:date="2019-08-23T06:08:00Z">
+      <w:ins w:id="124" w:author="Shinichi Nakagawa" w:date="2019-08-23T06:08:00Z">
         <w:r>
           <w:rPr>
             <w:rFonts w:ascii="Times New Roman" w:hAnsi="Times New Roman" w:cs="Times New Roman"/>
@@ -7912,7 +7936,7 @@
           <w:t xml:space="preserve"> and</w:t>
         </w:r>
       </w:ins>
-      <w:ins w:id="123" w:author="Shinichi Nakagawa" w:date="2019-08-23T06:07:00Z">
+      <w:ins w:id="125" w:author="Shinichi Nakagawa" w:date="2019-08-23T06:07:00Z">
         <w:r>
           <w:rPr>
             <w:rFonts w:ascii="Times New Roman" w:hAnsi="Times New Roman" w:cs="Times New Roman"/>
@@ -7924,7 +7948,7 @@
             <w:rFonts w:ascii="Times New Roman" w:hAnsi="Times New Roman" w:cs="Times New Roman"/>
             <w:i/>
             <w:iCs/>
-            <w:rPrChange w:id="124" w:author="Shinichi Nakagawa" w:date="2019-08-23T06:08:00Z">
+            <w:rPrChange w:id="126" w:author="Shinichi Nakagawa" w:date="2019-08-23T06:08:00Z">
               <w:rPr>
                 <w:rFonts w:ascii="Times New Roman" w:hAnsi="Times New Roman" w:cs="Times New Roman"/>
               </w:rPr>
@@ -7936,7 +7960,7 @@
           <w:rPr>
             <w:rFonts w:ascii="Times New Roman" w:hAnsi="Times New Roman" w:cs="Times New Roman"/>
             <w:vertAlign w:val="superscript"/>
-            <w:rPrChange w:id="125" w:author="Shinichi Nakagawa" w:date="2019-08-23T06:08:00Z">
+            <w:rPrChange w:id="127" w:author="Shinichi Nakagawa" w:date="2019-08-23T06:08:00Z">
               <w:rPr>
                 <w:rFonts w:ascii="Times New Roman" w:hAnsi="Times New Roman" w:cs="Times New Roman"/>
               </w:rPr>
@@ -7951,7 +7975,7 @@
           <w:t xml:space="preserve"> = </w:t>
         </w:r>
       </w:ins>
-      <w:ins w:id="126" w:author="Shinichi Nakagawa" w:date="2019-08-23T06:08:00Z">
+      <w:ins w:id="128" w:author="Shinichi Nakagawa" w:date="2019-08-23T06:08:00Z">
         <w:r>
           <w:rPr>
             <w:rFonts w:ascii="Times New Roman" w:hAnsi="Times New Roman" w:cs="Times New Roman"/>
@@ -7959,7 +7983,7 @@
           <w:t>0.168</w:t>
         </w:r>
       </w:ins>
-      <w:ins w:id="127" w:author="Shinichi Nakagawa" w:date="2019-07-01T06:49:00Z">
+      <w:ins w:id="129" w:author="Shinichi Nakagawa" w:date="2019-07-01T06:49:00Z">
         <w:r>
           <w:rPr>
             <w:rFonts w:ascii="Times New Roman" w:hAnsi="Times New Roman" w:cs="Times New Roman"/>
@@ -7988,7 +8012,7 @@
         </w:rPr>
         <w:t>c</w:t>
       </w:r>
-      <w:ins w:id="128" w:author="Shinichi Nakagawa" w:date="2019-08-22T20:46:00Z">
+      <w:ins w:id="130" w:author="Shinichi Nakagawa" w:date="2019-08-22T20:46:00Z">
         <w:r>
           <w:rPr>
             <w:rFonts w:ascii="Times New Roman" w:hAnsi="Times New Roman" w:cs="Times New Roman"/>
@@ -8071,7 +8095,7 @@
         <w:t xml:space="preserve"> (</w:t>
       </w:r>
       <w:proofErr w:type="spellStart"/>
-      <w:ins w:id="129" w:author="Shinichi Nakagawa" w:date="2019-08-23T06:07:00Z">
+      <w:ins w:id="131" w:author="Shinichi Nakagawa" w:date="2019-08-23T06:07:00Z">
         <w:r>
           <w:rPr>
             <w:rFonts w:ascii="Times New Roman" w:hAnsi="Times New Roman" w:cs="Times New Roman"/>
@@ -8109,7 +8133,7 @@
           <w:t xml:space="preserve"> = </w:t>
         </w:r>
       </w:ins>
-      <w:ins w:id="130" w:author="Shinichi Nakagawa" w:date="2019-08-23T06:08:00Z">
+      <w:ins w:id="132" w:author="Shinichi Nakagawa" w:date="2019-08-23T06:08:00Z">
         <w:r>
           <w:rPr>
             <w:rFonts w:ascii="Times New Roman" w:hAnsi="Times New Roman" w:cs="Times New Roman"/>
@@ -8117,7 +8141,7 @@
           <w:t>0.353</w:t>
         </w:r>
       </w:ins>
-      <w:ins w:id="131" w:author="Shinichi Nakagawa" w:date="2019-08-23T06:07:00Z">
+      <w:ins w:id="133" w:author="Shinichi Nakagawa" w:date="2019-08-23T06:07:00Z">
         <w:r>
           <w:rPr>
             <w:rFonts w:ascii="Times New Roman" w:hAnsi="Times New Roman" w:cs="Times New Roman"/>
@@ -8170,7 +8194,7 @@
           <w:t xml:space="preserve"> 0.</w:t>
         </w:r>
       </w:ins>
-      <w:ins w:id="132" w:author="Shinichi Nakagawa" w:date="2019-08-23T06:08:00Z">
+      <w:ins w:id="134" w:author="Shinichi Nakagawa" w:date="2019-08-23T06:08:00Z">
         <w:r>
           <w:rPr>
             <w:rFonts w:ascii="Times New Roman" w:hAnsi="Times New Roman" w:cs="Times New Roman"/>
@@ -8178,7 +8202,7 @@
           <w:t>324</w:t>
         </w:r>
       </w:ins>
-      <w:ins w:id="133" w:author="Shinichi Nakagawa" w:date="2019-08-23T06:07:00Z">
+      <w:ins w:id="135" w:author="Shinichi Nakagawa" w:date="2019-08-23T06:07:00Z">
         <w:r>
           <w:rPr>
             <w:rFonts w:ascii="Times New Roman" w:hAnsi="Times New Roman" w:cs="Times New Roman"/>
@@ -8223,7 +8247,7 @@
           <w:t xml:space="preserve">  = 0.</w:t>
         </w:r>
       </w:ins>
-      <w:ins w:id="134" w:author="Shinichi Nakagawa" w:date="2019-08-23T06:09:00Z">
+      <w:ins w:id="136" w:author="Shinichi Nakagawa" w:date="2019-08-23T06:09:00Z">
         <w:r>
           <w:rPr>
             <w:rFonts w:ascii="Times New Roman" w:hAnsi="Times New Roman" w:cs="Times New Roman"/>
@@ -8231,7 +8255,7 @@
           <w:t>291</w:t>
         </w:r>
       </w:ins>
-      <w:ins w:id="135" w:author="Shinichi Nakagawa" w:date="2019-08-23T06:07:00Z">
+      <w:ins w:id="137" w:author="Shinichi Nakagawa" w:date="2019-08-23T06:07:00Z">
         <w:r>
           <w:rPr>
             <w:rFonts w:ascii="Times New Roman" w:hAnsi="Times New Roman" w:cs="Times New Roman"/>
@@ -8276,7 +8300,7 @@
           <w:t xml:space="preserve">  = 0.</w:t>
         </w:r>
       </w:ins>
-      <w:ins w:id="136" w:author="Shinichi Nakagawa" w:date="2019-08-23T06:09:00Z">
+      <w:ins w:id="138" w:author="Shinichi Nakagawa" w:date="2019-08-23T06:09:00Z">
         <w:r>
           <w:rPr>
             <w:rFonts w:ascii="Times New Roman" w:hAnsi="Times New Roman" w:cs="Times New Roman"/>
@@ -8284,7 +8308,7 @@
           <w:t>733</w:t>
         </w:r>
       </w:ins>
-      <w:ins w:id="137" w:author="Shinichi Nakagawa" w:date="2019-08-23T06:08:00Z">
+      <w:ins w:id="139" w:author="Shinichi Nakagawa" w:date="2019-08-23T06:08:00Z">
         <w:r>
           <w:rPr>
             <w:rFonts w:ascii="Times New Roman" w:hAnsi="Times New Roman" w:cs="Times New Roman"/>
@@ -8313,7 +8337,7 @@
           <w:t xml:space="preserve"> = 0.</w:t>
         </w:r>
       </w:ins>
-      <w:ins w:id="138" w:author="Shinichi Nakagawa" w:date="2019-08-23T06:09:00Z">
+      <w:ins w:id="140" w:author="Shinichi Nakagawa" w:date="2019-08-23T06:09:00Z">
         <w:r>
           <w:rPr>
             <w:rFonts w:ascii="Times New Roman" w:hAnsi="Times New Roman" w:cs="Times New Roman"/>
@@ -8321,7 +8345,7 @@
           <w:t>082</w:t>
         </w:r>
       </w:ins>
-      <w:ins w:id="139" w:author="Shinichi Nakagawa" w:date="2019-07-01T06:50:00Z">
+      <w:ins w:id="141" w:author="Shinichi Nakagawa" w:date="2019-07-01T06:50:00Z">
         <w:r>
           <w:rPr>
             <w:rFonts w:ascii="Times New Roman" w:hAnsi="Times New Roman" w:cs="Times New Roman"/>
@@ -8347,7 +8371,7 @@
         </w:rPr>
         <w:t>d</w:t>
       </w:r>
-      <w:ins w:id="140" w:author="Shinichi Nakagawa" w:date="2019-08-23T06:07:00Z">
+      <w:ins w:id="142" w:author="Shinichi Nakagawa" w:date="2019-08-23T06:07:00Z">
         <w:r>
           <w:rPr>
             <w:rFonts w:ascii="Times New Roman" w:hAnsi="Times New Roman" w:cs="Times New Roman"/>
@@ -8670,7 +8694,7 @@
         </w:rPr>
         <w:t xml:space="preserve"> </w:t>
       </w:r>
-      <w:ins w:id="141" w:author="Alexander Hayward" w:date="2019-07-09T11:12:00Z">
+      <w:ins w:id="143" w:author="Alexander Hayward" w:date="2019-07-09T11:12:00Z">
         <w:r>
           <w:rPr>
             <w:rFonts w:ascii="Times New Roman" w:hAnsi="Times New Roman" w:cs="Times New Roman"/>
@@ -8684,7 +8708,7 @@
         </w:rPr>
         <w:t xml:space="preserve">mean number of links between hosts and symbionts </w:t>
       </w:r>
-      <w:ins w:id="142" w:author="Alexander Hayward" w:date="2019-06-28T18:03:00Z">
+      <w:ins w:id="144" w:author="Alexander Hayward" w:date="2019-06-28T18:03:00Z">
         <w:r>
           <w:rPr>
             <w:rFonts w:ascii="Times New Roman" w:hAnsi="Times New Roman" w:cs="Times New Roman"/>
@@ -8716,7 +8740,7 @@
         </w:rPr>
         <w:t xml:space="preserve"> </w:t>
       </w:r>
-      <w:ins w:id="143" w:author="Alexander Hayward" w:date="2019-07-09T11:12:00Z">
+      <w:ins w:id="145" w:author="Alexander Hayward" w:date="2019-07-09T11:12:00Z">
         <w:r>
           <w:rPr>
             <w:rFonts w:ascii="Times New Roman" w:hAnsi="Times New Roman" w:cs="Times New Roman"/>
@@ -8790,7 +8814,7 @@
         </w:rPr>
         <w:t xml:space="preserve">o </w:t>
       </w:r>
-      <w:ins w:id="144" w:author="Shinichi Nakagawa" w:date="2019-07-01T06:53:00Z">
+      <w:ins w:id="146" w:author="Shinichi Nakagawa" w:date="2019-07-01T06:53:00Z">
         <w:r>
           <w:rPr>
             <w:rFonts w:ascii="Times New Roman" w:hAnsi="Times New Roman" w:cs="Times New Roman"/>
@@ -8816,127 +8840,127 @@
         </w:rPr>
         <w:t>(</w:t>
       </w:r>
-      <w:ins w:id="145" w:author="Shinichi Nakagawa" w:date="2019-08-23T06:09:00Z">
+      <w:ins w:id="147" w:author="Shinichi Nakagawa" w:date="2019-08-23T06:09:00Z">
         <w:r>
           <w:rPr>
             <w:rFonts w:ascii="Times New Roman" w:hAnsi="Times New Roman" w:cs="Times New Roman"/>
             <w:i/>
             <w:iCs/>
-            <w:rPrChange w:id="146" w:author="Shinichi Nakagawa" w:date="2019-08-23T06:11:00Z">
-              <w:rPr>
-                <w:rFonts w:ascii="Times New Roman" w:hAnsi="Times New Roman" w:cs="Times New Roman"/>
-              </w:rPr>
-            </w:rPrChange>
-          </w:rPr>
-          <w:t>b</w:t>
-        </w:r>
-      </w:ins>
-      <w:ins w:id="147" w:author="Shinichi Nakagawa" w:date="2019-08-23T06:10:00Z">
-        <w:r>
-          <w:rPr>
-            <w:rFonts w:ascii="Times New Roman" w:hAnsi="Times New Roman" w:cs="Times New Roman"/>
-            <w:vertAlign w:val="subscript"/>
             <w:rPrChange w:id="148" w:author="Shinichi Nakagawa" w:date="2019-08-23T06:11:00Z">
               <w:rPr>
                 <w:rFonts w:ascii="Times New Roman" w:hAnsi="Times New Roman" w:cs="Times New Roman"/>
               </w:rPr>
             </w:rPrChange>
           </w:rPr>
-          <w:t>[</w:t>
-        </w:r>
-      </w:ins>
-      <w:ins w:id="149" w:author="Shinichi Nakagawa" w:date="2019-08-23T06:12:00Z">
+          <w:t>b</w:t>
+        </w:r>
+      </w:ins>
+      <w:ins w:id="149" w:author="Shinichi Nakagawa" w:date="2019-08-23T06:10:00Z">
         <w:r>
           <w:rPr>
             <w:rFonts w:ascii="Times New Roman" w:hAnsi="Times New Roman" w:cs="Times New Roman"/>
             <w:vertAlign w:val="subscript"/>
-          </w:rPr>
-          <w:t>ln(</w:t>
-        </w:r>
-      </w:ins>
-      <w:ins w:id="150" w:author="Shinichi Nakagawa" w:date="2019-08-23T06:10:00Z">
-        <w:r>
-          <w:rPr>
-            <w:rFonts w:ascii="Times New Roman" w:hAnsi="Times New Roman" w:cs="Times New Roman"/>
-            <w:vertAlign w:val="subscript"/>
-            <w:rPrChange w:id="151" w:author="Shinichi Nakagawa" w:date="2019-08-23T06:11:00Z">
+            <w:rPrChange w:id="150" w:author="Shinichi Nakagawa" w:date="2019-08-23T06:11:00Z">
               <w:rPr>
                 <w:rFonts w:ascii="Times New Roman" w:hAnsi="Times New Roman" w:cs="Times New Roman"/>
               </w:rPr>
             </w:rPrChange>
           </w:rPr>
-          <w:t>host range</w:t>
-        </w:r>
-      </w:ins>
-      <w:ins w:id="152" w:author="Shinichi Nakagawa" w:date="2019-08-23T06:12:00Z">
+          <w:t>[</w:t>
+        </w:r>
+      </w:ins>
+      <w:ins w:id="151" w:author="Shinichi Nakagawa" w:date="2019-08-23T06:12:00Z">
         <w:r>
           <w:rPr>
             <w:rFonts w:ascii="Times New Roman" w:hAnsi="Times New Roman" w:cs="Times New Roman"/>
             <w:vertAlign w:val="subscript"/>
           </w:rPr>
-          <w:t>)</w:t>
-        </w:r>
-      </w:ins>
-      <w:ins w:id="153" w:author="Shinichi Nakagawa" w:date="2019-08-23T06:10:00Z">
+          <w:t>ln(</w:t>
+        </w:r>
+      </w:ins>
+      <w:ins w:id="152" w:author="Shinichi Nakagawa" w:date="2019-08-23T06:10:00Z">
         <w:r>
           <w:rPr>
             <w:rFonts w:ascii="Times New Roman" w:hAnsi="Times New Roman" w:cs="Times New Roman"/>
             <w:vertAlign w:val="subscript"/>
-            <w:rPrChange w:id="154" w:author="Shinichi Nakagawa" w:date="2019-08-23T06:11:00Z">
+            <w:rPrChange w:id="153" w:author="Shinichi Nakagawa" w:date="2019-08-23T06:11:00Z">
               <w:rPr>
                 <w:rFonts w:ascii="Times New Roman" w:hAnsi="Times New Roman" w:cs="Times New Roman"/>
               </w:rPr>
             </w:rPrChange>
           </w:rPr>
-          <w:t>]</w:t>
-        </w:r>
-      </w:ins>
-      <w:ins w:id="155" w:author="Shinichi Nakagawa" w:date="2019-08-23T06:09:00Z">
-        <w:r>
-          <w:rPr>
-            <w:rFonts w:ascii="Times New Roman" w:hAnsi="Times New Roman" w:cs="Times New Roman"/>
-          </w:rPr>
-          <w:t xml:space="preserve"> = </w:t>
-        </w:r>
-      </w:ins>
-      <w:ins w:id="156" w:author="Shinichi Nakagawa" w:date="2019-08-23T06:13:00Z">
-        <w:r>
-          <w:rPr>
-            <w:rFonts w:ascii="Times New Roman" w:hAnsi="Times New Roman" w:cs="Times New Roman"/>
-          </w:rPr>
-          <w:t xml:space="preserve">-0.057 </w:t>
-        </w:r>
-      </w:ins>
-      <w:ins w:id="157" w:author="Shinichi Nakagawa" w:date="2019-08-23T06:09:00Z">
-        <w:r>
-          <w:rPr>
-            <w:rFonts w:ascii="Times New Roman" w:hAnsi="Times New Roman" w:cs="Times New Roman"/>
-          </w:rPr>
-          <w:t>and</w:t>
-        </w:r>
-      </w:ins>
-      <w:ins w:id="158" w:author="Shinichi Nakagawa" w:date="2019-08-23T06:10:00Z">
-        <w:r>
-          <w:rPr>
-            <w:rFonts w:ascii="Times New Roman" w:hAnsi="Times New Roman" w:cs="Times New Roman"/>
-          </w:rPr>
-          <w:t xml:space="preserve"> </w:t>
-        </w:r>
-        <w:r>
-          <w:rPr>
-            <w:rFonts w:ascii="Times New Roman" w:hAnsi="Times New Roman" w:cs="Times New Roman"/>
-            <w:i/>
-            <w:iCs/>
-            <w:rPrChange w:id="159" w:author="Shinichi Nakagawa" w:date="2019-08-23T06:11:00Z">
+          <w:t>host range</w:t>
+        </w:r>
+      </w:ins>
+      <w:ins w:id="154" w:author="Shinichi Nakagawa" w:date="2019-08-23T06:12:00Z">
+        <w:r>
+          <w:rPr>
+            <w:rFonts w:ascii="Times New Roman" w:hAnsi="Times New Roman" w:cs="Times New Roman"/>
+            <w:vertAlign w:val="subscript"/>
+          </w:rPr>
+          <w:t>)</w:t>
+        </w:r>
+      </w:ins>
+      <w:ins w:id="155" w:author="Shinichi Nakagawa" w:date="2019-08-23T06:10:00Z">
+        <w:r>
+          <w:rPr>
+            <w:rFonts w:ascii="Times New Roman" w:hAnsi="Times New Roman" w:cs="Times New Roman"/>
+            <w:vertAlign w:val="subscript"/>
+            <w:rPrChange w:id="156" w:author="Shinichi Nakagawa" w:date="2019-08-23T06:11:00Z">
               <w:rPr>
                 <w:rFonts w:ascii="Times New Roman" w:hAnsi="Times New Roman" w:cs="Times New Roman"/>
               </w:rPr>
             </w:rPrChange>
           </w:rPr>
+          <w:t>]</w:t>
+        </w:r>
+      </w:ins>
+      <w:ins w:id="157" w:author="Shinichi Nakagawa" w:date="2019-08-23T06:09:00Z">
+        <w:r>
+          <w:rPr>
+            <w:rFonts w:ascii="Times New Roman" w:hAnsi="Times New Roman" w:cs="Times New Roman"/>
+          </w:rPr>
+          <w:t xml:space="preserve"> = </w:t>
+        </w:r>
+      </w:ins>
+      <w:ins w:id="158" w:author="Shinichi Nakagawa" w:date="2019-08-23T06:13:00Z">
+        <w:r>
+          <w:rPr>
+            <w:rFonts w:ascii="Times New Roman" w:hAnsi="Times New Roman" w:cs="Times New Roman"/>
+          </w:rPr>
+          <w:t xml:space="preserve">-0.057 </w:t>
+        </w:r>
+      </w:ins>
+      <w:ins w:id="159" w:author="Shinichi Nakagawa" w:date="2019-08-23T06:09:00Z">
+        <w:r>
+          <w:rPr>
+            <w:rFonts w:ascii="Times New Roman" w:hAnsi="Times New Roman" w:cs="Times New Roman"/>
+          </w:rPr>
+          <w:t>and</w:t>
+        </w:r>
+      </w:ins>
+      <w:ins w:id="160" w:author="Shinichi Nakagawa" w:date="2019-08-23T06:10:00Z">
+        <w:r>
+          <w:rPr>
+            <w:rFonts w:ascii="Times New Roman" w:hAnsi="Times New Roman" w:cs="Times New Roman"/>
+          </w:rPr>
+          <w:t xml:space="preserve"> </w:t>
+        </w:r>
+        <w:r>
+          <w:rPr>
+            <w:rFonts w:ascii="Times New Roman" w:hAnsi="Times New Roman" w:cs="Times New Roman"/>
+            <w:i/>
+            <w:iCs/>
+            <w:rPrChange w:id="161" w:author="Shinichi Nakagawa" w:date="2019-08-23T06:11:00Z">
+              <w:rPr>
+                <w:rFonts w:ascii="Times New Roman" w:hAnsi="Times New Roman" w:cs="Times New Roman"/>
+              </w:rPr>
+            </w:rPrChange>
+          </w:rPr>
           <w:t>b</w:t>
         </w:r>
       </w:ins>
-      <w:ins w:id="160" w:author="Shinichi Nakagawa" w:date="2019-08-23T06:11:00Z">
+      <w:ins w:id="162" w:author="Shinichi Nakagawa" w:date="2019-08-23T06:11:00Z">
         <w:r>
           <w:rPr>
             <w:rFonts w:ascii="Times New Roman" w:hAnsi="Times New Roman" w:cs="Times New Roman"/>
@@ -8945,7 +8969,7 @@
           <w:t>[</w:t>
         </w:r>
       </w:ins>
-      <w:ins w:id="161" w:author="Shinichi Nakagawa" w:date="2019-08-23T06:12:00Z">
+      <w:ins w:id="163" w:author="Shinichi Nakagawa" w:date="2019-08-23T06:12:00Z">
         <w:r>
           <w:rPr>
             <w:rFonts w:ascii="Times New Roman" w:hAnsi="Times New Roman" w:cs="Times New Roman"/>
@@ -8954,7 +8978,7 @@
           <w:t>ln(</w:t>
         </w:r>
       </w:ins>
-      <w:ins w:id="162" w:author="Shinichi Nakagawa" w:date="2019-08-23T06:11:00Z">
+      <w:ins w:id="164" w:author="Shinichi Nakagawa" w:date="2019-08-23T06:11:00Z">
         <w:r>
           <w:rPr>
             <w:rFonts w:ascii="Times New Roman" w:hAnsi="Times New Roman" w:cs="Times New Roman"/>
@@ -8963,7 +8987,7 @@
           <w:t>taxonomic breath</w:t>
         </w:r>
       </w:ins>
-      <w:ins w:id="163" w:author="Shinichi Nakagawa" w:date="2019-08-23T06:12:00Z">
+      <w:ins w:id="165" w:author="Shinichi Nakagawa" w:date="2019-08-23T06:12:00Z">
         <w:r>
           <w:rPr>
             <w:rFonts w:ascii="Times New Roman" w:hAnsi="Times New Roman" w:cs="Times New Roman"/>
@@ -8972,7 +8996,7 @@
           <w:t>)</w:t>
         </w:r>
       </w:ins>
-      <w:ins w:id="164" w:author="Shinichi Nakagawa" w:date="2019-08-23T06:11:00Z">
+      <w:ins w:id="166" w:author="Shinichi Nakagawa" w:date="2019-08-23T06:11:00Z">
         <w:r>
           <w:rPr>
             <w:rFonts w:ascii="Times New Roman" w:hAnsi="Times New Roman" w:cs="Times New Roman"/>
@@ -8981,7 +9005,7 @@
           <w:t>]</w:t>
         </w:r>
       </w:ins>
-      <w:ins w:id="165" w:author="Shinichi Nakagawa" w:date="2019-08-23T06:10:00Z">
+      <w:ins w:id="167" w:author="Shinichi Nakagawa" w:date="2019-08-23T06:10:00Z">
         <w:r>
           <w:rPr>
             <w:rFonts w:ascii="Times New Roman" w:hAnsi="Times New Roman" w:cs="Times New Roman"/>
@@ -8989,7 +9013,7 @@
           <w:t xml:space="preserve"> = </w:t>
         </w:r>
       </w:ins>
-      <w:ins w:id="166" w:author="Shinichi Nakagawa" w:date="2019-08-23T06:13:00Z">
+      <w:ins w:id="168" w:author="Shinichi Nakagawa" w:date="2019-08-23T06:13:00Z">
         <w:r>
           <w:rPr>
             <w:rFonts w:ascii="Times New Roman" w:hAnsi="Times New Roman" w:cs="Times New Roman"/>
@@ -8997,7 +9021,7 @@
           <w:t>-0</w:t>
         </w:r>
       </w:ins>
-      <w:ins w:id="167" w:author="Shinichi Nakagawa" w:date="2019-08-23T06:14:00Z">
+      <w:ins w:id="169" w:author="Shinichi Nakagawa" w:date="2019-08-23T06:14:00Z">
         <w:r>
           <w:rPr>
             <w:rFonts w:ascii="Times New Roman" w:hAnsi="Times New Roman" w:cs="Times New Roman"/>
@@ -9005,7 +9029,7 @@
           <w:t>.056</w:t>
         </w:r>
       </w:ins>
-      <w:ins w:id="168" w:author="Shinichi Nakagawa" w:date="2019-07-01T06:53:00Z">
+      <w:ins w:id="170" w:author="Shinichi Nakagawa" w:date="2019-07-01T06:53:00Z">
         <w:r>
           <w:rPr>
             <w:rFonts w:ascii="Times New Roman" w:hAnsi="Times New Roman" w:cs="Times New Roman"/>
@@ -9013,7 +9037,7 @@
           <w:t xml:space="preserve">; </w:t>
         </w:r>
       </w:ins>
-      <w:ins w:id="169" w:author="Shinichi Nakagawa" w:date="2019-08-23T06:10:00Z">
+      <w:ins w:id="171" w:author="Shinichi Nakagawa" w:date="2019-08-23T06:10:00Z">
         <w:r>
           <w:rPr>
             <w:rFonts w:ascii="Times New Roman" w:hAnsi="Times New Roman" w:cs="Times New Roman"/>
@@ -9021,7 +9045,7 @@
           <w:t>Supplementary Fig.</w:t>
         </w:r>
       </w:ins>
-      <w:ins w:id="170" w:author="Shinichi Nakagawa" w:date="2019-08-23T06:11:00Z">
+      <w:ins w:id="172" w:author="Shinichi Nakagawa" w:date="2019-08-23T06:11:00Z">
         <w:r>
           <w:rPr>
             <w:rFonts w:ascii="Times New Roman" w:hAnsi="Times New Roman" w:cs="Times New Roman"/>
@@ -9029,7 +9053,7 @@
           <w:t xml:space="preserve"> 1-2</w:t>
         </w:r>
       </w:ins>
-      <w:ins w:id="171" w:author="Shinichi Nakagawa" w:date="2019-08-23T06:10:00Z">
+      <w:ins w:id="173" w:author="Shinichi Nakagawa" w:date="2019-08-23T06:10:00Z">
         <w:r>
           <w:rPr>
             <w:rFonts w:ascii="Times New Roman" w:hAnsi="Times New Roman" w:cs="Times New Roman"/>
@@ -9037,7 +9061,7 @@
           <w:t xml:space="preserve"> and Supplementary Table </w:t>
         </w:r>
       </w:ins>
-      <w:ins w:id="172" w:author="Shinichi Nakagawa" w:date="2019-08-23T06:11:00Z">
+      <w:ins w:id="174" w:author="Shinichi Nakagawa" w:date="2019-08-23T06:11:00Z">
         <w:r>
           <w:rPr>
             <w:rFonts w:ascii="Times New Roman" w:hAnsi="Times New Roman" w:cs="Times New Roman"/>
@@ -9045,7 +9069,7 @@
           <w:t>5-6</w:t>
         </w:r>
       </w:ins>
-      <w:del w:id="173" w:author="Shinichi Nakagawa" w:date="2019-08-23T06:10:00Z">
+      <w:del w:id="175" w:author="Shinichi Nakagawa" w:date="2019-08-23T06:10:00Z">
         <w:r>
           <w:rPr>
             <w:rFonts w:ascii="Times New Roman" w:hAnsi="Times New Roman" w:cs="Times New Roman"/>
@@ -9077,7 +9101,7 @@
         </w:rPr>
         <w:t xml:space="preserve">), </w:t>
       </w:r>
-      <w:ins w:id="174" w:author="Alexander Hayward" w:date="2019-07-01T15:09:00Z">
+      <w:ins w:id="176" w:author="Alexander Hayward" w:date="2019-07-01T15:09:00Z">
         <w:r>
           <w:rPr>
             <w:rFonts w:ascii="Times New Roman" w:hAnsi="Times New Roman" w:cs="Times New Roman"/>
@@ -9085,20 +9109,20 @@
           <w:t>demonstrating</w:t>
         </w:r>
       </w:ins>
-      <w:commentRangeStart w:id="175"/>
+      <w:commentRangeStart w:id="177"/>
       <w:r>
         <w:rPr>
           <w:rFonts w:ascii="Times New Roman" w:hAnsi="Times New Roman" w:cs="Times New Roman"/>
         </w:rPr>
         <w:t xml:space="preserve"> that </w:t>
       </w:r>
-      <w:commentRangeEnd w:id="175"/>
+      <w:commentRangeEnd w:id="177"/>
       <w:r>
         <w:rPr>
           <w:rStyle w:val="CommentReference"/>
           <w:rFonts w:ascii="Times New Roman" w:hAnsi="Times New Roman" w:cs="Times New Roman"/>
         </w:rPr>
-        <w:commentReference w:id="175"/>
+        <w:commentReference w:id="177"/>
       </w:r>
       <w:r>
         <w:rPr>
@@ -9106,7 +9130,7 @@
         </w:rPr>
         <w:t>host specificity</w:t>
       </w:r>
-      <w:ins w:id="176" w:author="Alexander Hayward" w:date="2019-07-01T15:08:00Z">
+      <w:ins w:id="178" w:author="Alexander Hayward" w:date="2019-07-01T15:08:00Z">
         <w:r>
           <w:rPr>
             <w:rFonts w:ascii="Times New Roman" w:hAnsi="Times New Roman" w:cs="Times New Roman"/>
@@ -9114,7 +9138,7 @@
           <w:t xml:space="preserve"> </w:t>
         </w:r>
       </w:ins>
-      <w:ins w:id="177" w:author="Alexander Hayward" w:date="2019-07-01T15:09:00Z">
+      <w:ins w:id="179" w:author="Alexander Hayward" w:date="2019-07-01T15:09:00Z">
         <w:r>
           <w:rPr>
             <w:rFonts w:ascii="Times New Roman" w:hAnsi="Times New Roman" w:cs="Times New Roman"/>
@@ -9142,7 +9166,7 @@
           <w:t xml:space="preserve">determinant of host-symbiont cophylogeny </w:t>
         </w:r>
       </w:ins>
-      <w:ins w:id="178" w:author="Alexander Hayward" w:date="2019-07-01T15:08:00Z">
+      <w:ins w:id="180" w:author="Alexander Hayward" w:date="2019-07-01T15:08:00Z">
         <w:r>
           <w:rPr>
             <w:rFonts w:ascii="Times New Roman" w:hAnsi="Times New Roman" w:cs="Times New Roman"/>
@@ -9150,24 +9174,24 @@
           <w:t>(</w:t>
         </w:r>
       </w:ins>
-      <w:commentRangeStart w:id="179"/>
-      <w:ins w:id="180" w:author="Shinichi Nakagawa" w:date="2019-07-01T06:54:00Z">
+      <w:commentRangeStart w:id="181"/>
+      <w:ins w:id="182" w:author="Shinichi Nakagawa" w:date="2019-07-01T06:54:00Z">
         <w:r>
           <w:rPr>
             <w:rFonts w:ascii="Times New Roman" w:hAnsi="Times New Roman" w:cs="Times New Roman"/>
           </w:rPr>
           <w:t xml:space="preserve">at least, </w:t>
         </w:r>
-        <w:commentRangeEnd w:id="179"/>
+        <w:commentRangeEnd w:id="181"/>
         <w:r>
           <w:rPr>
             <w:rStyle w:val="CommentReference"/>
             <w:rFonts w:ascii="Times New Roman" w:hAnsi="Times New Roman" w:cs="Times New Roman"/>
           </w:rPr>
-          <w:commentReference w:id="179"/>
-        </w:r>
-      </w:ins>
-      <w:ins w:id="181" w:author="Alexander Hayward" w:date="2019-07-01T15:08:00Z">
+          <w:commentReference w:id="181"/>
+        </w:r>
+      </w:ins>
+      <w:ins w:id="183" w:author="Alexander Hayward" w:date="2019-07-01T15:08:00Z">
         <w:r>
           <w:rPr>
             <w:rFonts w:ascii="Times New Roman" w:hAnsi="Times New Roman" w:cs="Times New Roman"/>
@@ -9175,7 +9199,7 @@
           <w:t xml:space="preserve">given </w:t>
         </w:r>
       </w:ins>
-      <w:ins w:id="182" w:author="Shinichi Nakagawa" w:date="2019-07-01T06:54:00Z">
+      <w:ins w:id="184" w:author="Shinichi Nakagawa" w:date="2019-07-01T06:54:00Z">
         <w:r>
           <w:rPr>
             <w:rFonts w:ascii="Times New Roman" w:hAnsi="Times New Roman" w:cs="Times New Roman"/>
@@ -9183,7 +9207,7 @@
           <w:t xml:space="preserve">the </w:t>
         </w:r>
       </w:ins>
-      <w:ins w:id="183" w:author="Alexander Hayward" w:date="2019-07-01T15:09:00Z">
+      <w:ins w:id="185" w:author="Alexander Hayward" w:date="2019-07-01T15:09:00Z">
         <w:r>
           <w:rPr>
             <w:rFonts w:ascii="Times New Roman" w:hAnsi="Times New Roman" w:cs="Times New Roman"/>
@@ -9191,7 +9215,7 @@
           <w:t>variation in</w:t>
         </w:r>
       </w:ins>
-      <w:ins w:id="184" w:author="Shinichi Nakagawa" w:date="2019-07-01T06:54:00Z">
+      <w:ins w:id="186" w:author="Shinichi Nakagawa" w:date="2019-07-01T06:54:00Z">
         <w:r>
           <w:rPr>
             <w:rFonts w:ascii="Times New Roman" w:hAnsi="Times New Roman" w:cs="Times New Roman"/>
@@ -9199,7 +9223,7 @@
           <w:t xml:space="preserve"> </w:t>
         </w:r>
       </w:ins>
-      <w:ins w:id="185" w:author="Alexander Hayward" w:date="2019-07-01T15:08:00Z">
+      <w:ins w:id="187" w:author="Alexander Hayward" w:date="2019-07-01T15:08:00Z">
         <w:r>
           <w:rPr>
             <w:rFonts w:ascii="Times New Roman" w:hAnsi="Times New Roman" w:cs="Times New Roman"/>
@@ -9215,7 +9239,7 @@
         </w:r>
       </w:ins>
       <w:proofErr w:type="spellEnd"/>
-      <w:ins w:id="186" w:author="Shinichi Nakagawa" w:date="2019-07-01T06:54:00Z">
+      <w:ins w:id="188" w:author="Shinichi Nakagawa" w:date="2019-07-01T06:54:00Z">
         <w:r>
           <w:rPr>
             <w:rFonts w:ascii="Times New Roman" w:hAnsi="Times New Roman" w:cs="Times New Roman"/>
@@ -9223,7 +9247,7 @@
           <w:t xml:space="preserve"> observed</w:t>
         </w:r>
       </w:ins>
-      <w:ins w:id="187" w:author="Shinichi Nakagawa" w:date="2019-07-01T06:53:00Z">
+      <w:ins w:id="189" w:author="Shinichi Nakagawa" w:date="2019-07-01T06:53:00Z">
         <w:r>
           <w:rPr>
             <w:rFonts w:ascii="Times New Roman" w:hAnsi="Times New Roman" w:cs="Times New Roman"/>
@@ -9231,7 +9255,7 @@
           <w:t xml:space="preserve"> in our data</w:t>
         </w:r>
       </w:ins>
-      <w:ins w:id="188" w:author="Shinichi Nakagawa" w:date="2019-07-01T06:54:00Z">
+      <w:ins w:id="190" w:author="Shinichi Nakagawa" w:date="2019-07-01T06:54:00Z">
         <w:r>
           <w:rPr>
             <w:rFonts w:ascii="Times New Roman" w:hAnsi="Times New Roman" w:cs="Times New Roman"/>
@@ -9239,7 +9263,7 @@
           <w:t xml:space="preserve"> set</w:t>
         </w:r>
       </w:ins>
-      <w:ins w:id="189" w:author="Alexander Hayward" w:date="2019-07-01T15:08:00Z">
+      <w:ins w:id="191" w:author="Alexander Hayward" w:date="2019-07-01T15:08:00Z">
         <w:r>
           <w:rPr>
             <w:rFonts w:ascii="Times New Roman" w:hAnsi="Times New Roman" w:cs="Times New Roman"/>
@@ -9272,7 +9296,7 @@
         </w:rPr>
         <w:t>more intimate relationship</w:t>
       </w:r>
-      <w:ins w:id="190" w:author="Alexander Hayward" w:date="2019-07-09T11:14:00Z">
+      <w:ins w:id="192" w:author="Alexander Hayward" w:date="2019-07-09T11:14:00Z">
         <w:r>
           <w:rPr>
             <w:rFonts w:ascii="Times New Roman" w:hAnsi="Times New Roman" w:cs="Times New Roman"/>
@@ -9350,7 +9374,7 @@
         <w:t>osts and their symbionts (</w:t>
       </w:r>
       <w:proofErr w:type="spellStart"/>
-      <w:ins w:id="191" w:author="Shinichi Nakagawa" w:date="2019-08-23T06:22:00Z">
+      <w:ins w:id="193" w:author="Shinichi Nakagawa" w:date="2019-08-23T06:22:00Z">
         <w:r>
           <w:rPr>
             <w:rFonts w:ascii="Times New Roman" w:hAnsi="Times New Roman" w:cs="Times New Roman"/>
@@ -9404,7 +9428,7 @@
           <w:t xml:space="preserve"> = 0.</w:t>
         </w:r>
       </w:ins>
-      <w:ins w:id="192" w:author="Shinichi Nakagawa" w:date="2019-08-23T06:23:00Z">
+      <w:ins w:id="194" w:author="Shinichi Nakagawa" w:date="2019-08-23T06:23:00Z">
         <w:r>
           <w:rPr>
             <w:rFonts w:ascii="Times New Roman" w:hAnsi="Times New Roman" w:cs="Times New Roman"/>
@@ -9412,7 +9436,7 @@
           <w:t>01</w:t>
         </w:r>
       </w:ins>
-      <w:ins w:id="193" w:author="Shinichi Nakagawa" w:date="2019-08-23T06:22:00Z">
+      <w:ins w:id="195" w:author="Shinichi Nakagawa" w:date="2019-08-23T06:22:00Z">
         <w:r>
           <w:rPr>
             <w:rFonts w:ascii="Times New Roman" w:hAnsi="Times New Roman" w:cs="Times New Roman"/>
@@ -9420,7 +9444,7 @@
           <w:t>0</w:t>
         </w:r>
       </w:ins>
-      <w:ins w:id="194" w:author="Shinichi Nakagawa" w:date="2019-07-01T06:56:00Z">
+      <w:ins w:id="196" w:author="Shinichi Nakagawa" w:date="2019-07-01T06:56:00Z">
         <w:r>
           <w:rPr>
             <w:rFonts w:ascii="Times New Roman" w:hAnsi="Times New Roman" w:cs="Times New Roman"/>
@@ -9434,7 +9458,7 @@
         </w:rPr>
         <w:t>Fig. 3</w:t>
       </w:r>
-      <w:ins w:id="195" w:author="Shinichi Nakagawa" w:date="2019-08-23T06:14:00Z">
+      <w:ins w:id="197" w:author="Shinichi Nakagawa" w:date="2019-08-23T06:14:00Z">
         <w:r>
           <w:rPr>
             <w:rFonts w:ascii="Times New Roman" w:hAnsi="Times New Roman" w:cs="Times New Roman"/>
@@ -9442,7 +9466,7 @@
           <w:t>e</w:t>
         </w:r>
       </w:ins>
-      <w:del w:id="196" w:author="Shinichi Nakagawa" w:date="2019-08-23T06:14:00Z">
+      <w:del w:id="198" w:author="Shinichi Nakagawa" w:date="2019-08-23T06:14:00Z">
         <w:r>
           <w:rPr>
             <w:rFonts w:ascii="Times New Roman" w:hAnsi="Times New Roman" w:cs="Times New Roman"/>
@@ -9450,7 +9474,7 @@
           <w:delText>h</w:delText>
         </w:r>
       </w:del>
-      <w:ins w:id="197" w:author="Shinichi Nakagawa" w:date="2019-08-23T06:14:00Z">
+      <w:ins w:id="199" w:author="Shinichi Nakagawa" w:date="2019-08-23T06:14:00Z">
         <w:r>
           <w:rPr>
             <w:rFonts w:ascii="Times New Roman" w:hAnsi="Times New Roman" w:cs="Times New Roman"/>
@@ -9458,7 +9482,7 @@
           <w:t xml:space="preserve"> and Supplementary Table </w:t>
         </w:r>
       </w:ins>
-      <w:ins w:id="198" w:author="Shinichi Nakagawa" w:date="2019-08-23T06:24:00Z">
+      <w:ins w:id="200" w:author="Shinichi Nakagawa" w:date="2019-08-23T06:24:00Z">
         <w:r>
           <w:rPr>
             <w:rFonts w:ascii="Times New Roman" w:hAnsi="Times New Roman" w:cs="Times New Roman"/>
@@ -9902,7 +9926,7 @@
         <w:t xml:space="preserve"> (</w:t>
       </w:r>
       <w:proofErr w:type="spellStart"/>
-      <w:ins w:id="199" w:author="Shinichi Nakagawa" w:date="2019-08-23T06:27:00Z">
+      <w:ins w:id="201" w:author="Shinichi Nakagawa" w:date="2019-08-23T06:27:00Z">
         <w:r>
           <w:rPr>
             <w:rFonts w:ascii="Times New Roman" w:hAnsi="Times New Roman" w:cs="Times New Roman"/>
@@ -9946,7 +9970,7 @@
           <w:t>0.</w:t>
         </w:r>
       </w:ins>
-      <w:ins w:id="200" w:author="Shinichi Nakagawa" w:date="2019-08-23T06:28:00Z">
+      <w:ins w:id="202" w:author="Shinichi Nakagawa" w:date="2019-08-23T06:28:00Z">
         <w:r>
           <w:rPr>
             <w:rFonts w:ascii="Times New Roman" w:hAnsi="Times New Roman" w:cs="Times New Roman"/>
@@ -9954,7 +9978,7 @@
           <w:t>496</w:t>
         </w:r>
       </w:ins>
-      <w:ins w:id="201" w:author="Shinichi Nakagawa" w:date="2019-08-23T06:27:00Z">
+      <w:ins w:id="203" w:author="Shinichi Nakagawa" w:date="2019-08-23T06:27:00Z">
         <w:r>
           <w:rPr>
             <w:rFonts w:ascii="Times New Roman" w:hAnsi="Times New Roman" w:cs="Times New Roman"/>
@@ -9979,7 +10003,7 @@
           <w:t>[</w:t>
         </w:r>
       </w:ins>
-      <w:ins w:id="202" w:author="Shinichi Nakagawa" w:date="2019-08-23T06:28:00Z">
+      <w:ins w:id="204" w:author="Shinichi Nakagawa" w:date="2019-08-23T06:28:00Z">
         <w:r>
           <w:rPr>
             <w:rFonts w:ascii="Times New Roman" w:hAnsi="Times New Roman" w:cs="Times New Roman"/>
@@ -9988,7 +10012,7 @@
           <w:t>both</w:t>
         </w:r>
       </w:ins>
-      <w:ins w:id="203" w:author="Shinichi Nakagawa" w:date="2019-08-23T06:27:00Z">
+      <w:ins w:id="205" w:author="Shinichi Nakagawa" w:date="2019-08-23T06:27:00Z">
         <w:r>
           <w:rPr>
             <w:rFonts w:ascii="Times New Roman" w:hAnsi="Times New Roman" w:cs="Times New Roman"/>
@@ -10003,7 +10027,7 @@
           <w:t xml:space="preserve">  = 0.</w:t>
         </w:r>
       </w:ins>
-      <w:ins w:id="204" w:author="Shinichi Nakagawa" w:date="2019-08-23T06:28:00Z">
+      <w:ins w:id="206" w:author="Shinichi Nakagawa" w:date="2019-08-23T06:28:00Z">
         <w:r>
           <w:rPr>
             <w:rFonts w:ascii="Times New Roman" w:hAnsi="Times New Roman" w:cs="Times New Roman"/>
@@ -10011,7 +10035,7 @@
           <w:t>371</w:t>
         </w:r>
       </w:ins>
-      <w:ins w:id="205" w:author="Shinichi Nakagawa" w:date="2019-08-23T06:27:00Z">
+      <w:ins w:id="207" w:author="Shinichi Nakagawa" w:date="2019-08-23T06:27:00Z">
         <w:r>
           <w:rPr>
             <w:rFonts w:ascii="Times New Roman" w:hAnsi="Times New Roman" w:cs="Times New Roman"/>
@@ -10036,7 +10060,7 @@
           <w:t>[</w:t>
         </w:r>
       </w:ins>
-      <w:ins w:id="206" w:author="Shinichi Nakagawa" w:date="2019-08-23T06:28:00Z">
+      <w:ins w:id="208" w:author="Shinichi Nakagawa" w:date="2019-08-23T06:28:00Z">
         <w:r>
           <w:rPr>
             <w:rFonts w:ascii="Times New Roman" w:hAnsi="Times New Roman" w:cs="Times New Roman"/>
@@ -10045,7 +10069,7 @@
           <w:t>horizontal</w:t>
         </w:r>
       </w:ins>
-      <w:ins w:id="207" w:author="Shinichi Nakagawa" w:date="2019-08-23T06:27:00Z">
+      <w:ins w:id="209" w:author="Shinichi Nakagawa" w:date="2019-08-23T06:27:00Z">
         <w:r>
           <w:rPr>
             <w:rFonts w:ascii="Times New Roman" w:hAnsi="Times New Roman" w:cs="Times New Roman"/>
@@ -10060,7 +10084,7 @@
           <w:t xml:space="preserve">  = 0.</w:t>
         </w:r>
       </w:ins>
-      <w:ins w:id="208" w:author="Shinichi Nakagawa" w:date="2019-08-23T06:28:00Z">
+      <w:ins w:id="210" w:author="Shinichi Nakagawa" w:date="2019-08-23T06:28:00Z">
         <w:r>
           <w:rPr>
             <w:rFonts w:ascii="Times New Roman" w:hAnsi="Times New Roman" w:cs="Times New Roman"/>
@@ -10068,7 +10092,7 @@
           <w:t>285</w:t>
         </w:r>
       </w:ins>
-      <w:ins w:id="209" w:author="Shinichi Nakagawa" w:date="2019-07-01T06:56:00Z">
+      <w:ins w:id="211" w:author="Shinichi Nakagawa" w:date="2019-07-01T06:56:00Z">
         <w:r>
           <w:rPr>
             <w:rFonts w:ascii="Times New Roman" w:hAnsi="Times New Roman" w:cs="Times New Roman"/>
@@ -10094,7 +10118,7 @@
         </w:rPr>
         <w:t>3</w:t>
       </w:r>
-      <w:ins w:id="210" w:author="Shinichi Nakagawa" w:date="2019-08-23T06:16:00Z">
+      <w:ins w:id="212" w:author="Shinichi Nakagawa" w:date="2019-08-23T06:16:00Z">
         <w:r>
           <w:rPr>
             <w:rFonts w:ascii="Times New Roman" w:hAnsi="Times New Roman" w:cs="Times New Roman"/>
@@ -10102,7 +10126,7 @@
           <w:t>f</w:t>
         </w:r>
       </w:ins>
-      <w:ins w:id="211" w:author="Shinichi Nakagawa" w:date="2019-08-23T06:24:00Z">
+      <w:ins w:id="213" w:author="Shinichi Nakagawa" w:date="2019-08-23T06:24:00Z">
         <w:r>
           <w:rPr>
             <w:rFonts w:ascii="Times New Roman" w:hAnsi="Times New Roman" w:cs="Times New Roman"/>
@@ -10110,7 +10134,7 @@
           <w:t xml:space="preserve"> and Supplementary Table 8</w:t>
         </w:r>
       </w:ins>
-      <w:del w:id="212" w:author="Shinichi Nakagawa" w:date="2019-08-23T06:16:00Z">
+      <w:del w:id="214" w:author="Shinichi Nakagawa" w:date="2019-08-23T06:16:00Z">
         <w:r>
           <w:rPr>
             <w:rFonts w:ascii="Times New Roman" w:hAnsi="Times New Roman" w:cs="Times New Roman"/>
@@ -10208,7 +10232,7 @@
         </w:rPr>
         <w:t>ow a mixed mode of transmission</w:t>
       </w:r>
-      <w:del w:id="213" w:author="Shinichi Nakagawa" w:date="2019-08-23T06:35:00Z">
+      <w:del w:id="215" w:author="Shinichi Nakagawa" w:date="2019-08-23T06:35:00Z">
         <w:r>
           <w:rPr>
             <w:rFonts w:ascii="Times New Roman" w:hAnsi="Times New Roman" w:cs="Times New Roman"/>
@@ -10289,7 +10313,7 @@
         <w:t xml:space="preserve"> (</w:t>
       </w:r>
       <w:proofErr w:type="spellStart"/>
-      <w:ins w:id="214" w:author="Shinichi Nakagawa" w:date="2019-08-23T06:35:00Z">
+      <w:ins w:id="216" w:author="Shinichi Nakagawa" w:date="2019-08-23T06:35:00Z">
         <w:r>
           <w:rPr>
             <w:rFonts w:ascii="Times New Roman" w:hAnsi="Times New Roman" w:cs="Times New Roman"/>
@@ -10307,28 +10331,21 @@
           <w:t>[</w:t>
         </w:r>
       </w:ins>
-      <w:ins w:id="215" w:author="Shinichi Nakagawa" w:date="2019-08-23T06:42:00Z">
+      <w:ins w:id="217" w:author="Shinichi Nakagawa" w:date="2019-08-23T06:42:00Z">
         <w:r>
           <w:rPr>
             <w:rFonts w:ascii="Times New Roman" w:hAnsi="Times New Roman" w:cs="Times New Roman"/>
             <w:vertAlign w:val="subscript"/>
           </w:rPr>
-          <w:t>both</w:t>
-        </w:r>
+          <w:t>both(parasite)</w:t>
+        </w:r>
+      </w:ins>
+      <w:ins w:id="218" w:author="Shinichi Nakagawa" w:date="2019-08-23T06:35:00Z">
         <w:r>
           <w:rPr>
             <w:rFonts w:ascii="Times New Roman" w:hAnsi="Times New Roman" w:cs="Times New Roman"/>
             <w:vertAlign w:val="subscript"/>
           </w:rPr>
-          <w:t>(parasite)</w:t>
-        </w:r>
-      </w:ins>
-      <w:ins w:id="216" w:author="Shinichi Nakagawa" w:date="2019-08-23T06:35:00Z">
-        <w:r>
-          <w:rPr>
-            <w:rFonts w:ascii="Times New Roman" w:hAnsi="Times New Roman" w:cs="Times New Roman"/>
-            <w:vertAlign w:val="subscript"/>
-          </w:rPr>
           <w:t>]</w:t>
         </w:r>
         <w:r>
@@ -10344,7 +10361,7 @@
           <w:t>0.</w:t>
         </w:r>
       </w:ins>
-      <w:ins w:id="217" w:author="Shinichi Nakagawa" w:date="2019-08-23T06:45:00Z">
+      <w:ins w:id="219" w:author="Shinichi Nakagawa" w:date="2019-08-23T06:45:00Z">
         <w:r>
           <w:rPr>
             <w:rFonts w:ascii="Times New Roman" w:hAnsi="Times New Roman" w:cs="Times New Roman"/>
@@ -10352,7 +10369,7 @@
           <w:t>362</w:t>
         </w:r>
       </w:ins>
-      <w:ins w:id="218" w:author="Shinichi Nakagawa" w:date="2019-08-23T06:48:00Z">
+      <w:ins w:id="220" w:author="Shinichi Nakagawa" w:date="2019-08-23T06:48:00Z">
         <w:r>
           <w:rPr>
             <w:rFonts w:ascii="Times New Roman" w:hAnsi="Times New Roman" w:cs="Times New Roman"/>
@@ -10360,7 +10377,7 @@
           <w:t xml:space="preserve"> and</w:t>
         </w:r>
       </w:ins>
-      <w:ins w:id="219" w:author="Shinichi Nakagawa" w:date="2019-08-23T06:35:00Z">
+      <w:ins w:id="221" w:author="Shinichi Nakagawa" w:date="2019-08-23T06:35:00Z">
         <w:r>
           <w:rPr>
             <w:rFonts w:ascii="Times New Roman" w:hAnsi="Times New Roman" w:cs="Times New Roman"/>
@@ -10385,28 +10402,21 @@
           <w:t>[</w:t>
         </w:r>
       </w:ins>
-      <w:ins w:id="220" w:author="Shinichi Nakagawa" w:date="2019-08-23T06:42:00Z">
+      <w:ins w:id="222" w:author="Shinichi Nakagawa" w:date="2019-08-23T06:42:00Z">
         <w:r>
           <w:rPr>
             <w:rFonts w:ascii="Times New Roman" w:hAnsi="Times New Roman" w:cs="Times New Roman"/>
             <w:vertAlign w:val="subscript"/>
           </w:rPr>
-          <w:t>horizontal</w:t>
-        </w:r>
+          <w:t>horizontal(parasite)</w:t>
+        </w:r>
+      </w:ins>
+      <w:ins w:id="223" w:author="Shinichi Nakagawa" w:date="2019-08-23T06:35:00Z">
         <w:r>
           <w:rPr>
             <w:rFonts w:ascii="Times New Roman" w:hAnsi="Times New Roman" w:cs="Times New Roman"/>
             <w:vertAlign w:val="subscript"/>
           </w:rPr>
-          <w:t>(parasite)</w:t>
-        </w:r>
-      </w:ins>
-      <w:ins w:id="221" w:author="Shinichi Nakagawa" w:date="2019-08-23T06:35:00Z">
-        <w:r>
-          <w:rPr>
-            <w:rFonts w:ascii="Times New Roman" w:hAnsi="Times New Roman" w:cs="Times New Roman"/>
-            <w:vertAlign w:val="subscript"/>
-          </w:rPr>
           <w:t>]</w:t>
         </w:r>
         <w:r>
@@ -10416,7 +10426,7 @@
           <w:t xml:space="preserve">  = 0.</w:t>
         </w:r>
       </w:ins>
-      <w:ins w:id="222" w:author="Shinichi Nakagawa" w:date="2019-08-23T06:45:00Z">
+      <w:ins w:id="224" w:author="Shinichi Nakagawa" w:date="2019-08-23T06:45:00Z">
         <w:r>
           <w:rPr>
             <w:rFonts w:ascii="Times New Roman" w:hAnsi="Times New Roman" w:cs="Times New Roman"/>
@@ -10424,7 +10434,7 @@
           <w:t>284</w:t>
         </w:r>
       </w:ins>
-      <w:ins w:id="223" w:author="Shinichi Nakagawa" w:date="2019-07-01T06:56:00Z">
+      <w:ins w:id="225" w:author="Shinichi Nakagawa" w:date="2019-07-01T06:56:00Z">
         <w:r>
           <w:rPr>
             <w:rFonts w:ascii="Times New Roman" w:hAnsi="Times New Roman" w:cs="Times New Roman"/>
@@ -10444,7 +10454,7 @@
         </w:rPr>
         <w:t>3</w:t>
       </w:r>
-      <w:ins w:id="224" w:author="Shinichi Nakagawa" w:date="2019-08-23T06:16:00Z">
+      <w:ins w:id="226" w:author="Shinichi Nakagawa" w:date="2019-08-23T06:16:00Z">
         <w:r>
           <w:rPr>
             <w:rFonts w:ascii="Times New Roman" w:hAnsi="Times New Roman" w:cs="Times New Roman"/>
@@ -10452,7 +10462,7 @@
           <w:t>g</w:t>
         </w:r>
       </w:ins>
-      <w:ins w:id="225" w:author="Shinichi Nakagawa" w:date="2019-08-23T06:24:00Z">
+      <w:ins w:id="227" w:author="Shinichi Nakagawa" w:date="2019-08-23T06:24:00Z">
         <w:r>
           <w:rPr>
             <w:rFonts w:ascii="Times New Roman" w:hAnsi="Times New Roman" w:cs="Times New Roman"/>
@@ -10460,7 +10470,7 @@
           <w:t xml:space="preserve"> and Supplementary Table 9</w:t>
         </w:r>
       </w:ins>
-      <w:del w:id="226" w:author="Shinichi Nakagawa" w:date="2019-08-23T06:16:00Z">
+      <w:del w:id="228" w:author="Shinichi Nakagawa" w:date="2019-08-23T06:16:00Z">
         <w:r>
           <w:rPr>
             <w:rFonts w:ascii="Times New Roman" w:hAnsi="Times New Roman" w:cs="Times New Roman"/>
@@ -10523,7 +10533,7 @@
         <w:t xml:space="preserve"> (</w:t>
       </w:r>
       <w:proofErr w:type="spellStart"/>
-      <w:ins w:id="227" w:author="Shinichi Nakagawa" w:date="2019-08-23T06:35:00Z">
+      <w:ins w:id="229" w:author="Shinichi Nakagawa" w:date="2019-08-23T06:35:00Z">
         <w:r>
           <w:rPr>
             <w:rFonts w:ascii="Times New Roman" w:hAnsi="Times New Roman" w:cs="Times New Roman"/>
@@ -10573,7 +10583,7 @@
           <w:t>49</w:t>
         </w:r>
       </w:ins>
-      <w:ins w:id="228" w:author="Shinichi Nakagawa" w:date="2019-08-23T06:45:00Z">
+      <w:ins w:id="230" w:author="Shinichi Nakagawa" w:date="2019-08-23T06:45:00Z">
         <w:r>
           <w:rPr>
             <w:rFonts w:ascii="Times New Roman" w:hAnsi="Times New Roman" w:cs="Times New Roman"/>
@@ -10581,7 +10591,7 @@
           <w:t>3</w:t>
         </w:r>
       </w:ins>
-      <w:ins w:id="229" w:author="Shinichi Nakagawa" w:date="2019-08-23T06:48:00Z">
+      <w:ins w:id="231" w:author="Shinichi Nakagawa" w:date="2019-08-23T06:48:00Z">
         <w:r>
           <w:rPr>
             <w:rFonts w:ascii="Times New Roman" w:hAnsi="Times New Roman" w:cs="Times New Roman"/>
@@ -10589,7 +10599,7 @@
           <w:t xml:space="preserve"> and</w:t>
         </w:r>
       </w:ins>
-      <w:ins w:id="230" w:author="Shinichi Nakagawa" w:date="2019-08-23T06:35:00Z">
+      <w:ins w:id="232" w:author="Shinichi Nakagawa" w:date="2019-08-23T06:35:00Z">
         <w:r>
           <w:rPr>
             <w:rFonts w:ascii="Times New Roman" w:hAnsi="Times New Roman" w:cs="Times New Roman"/>
@@ -10614,7 +10624,7 @@
           <w:t>[</w:t>
         </w:r>
       </w:ins>
-      <w:ins w:id="231" w:author="Shinichi Nakagawa" w:date="2019-08-23T06:46:00Z">
+      <w:ins w:id="233" w:author="Shinichi Nakagawa" w:date="2019-08-23T06:46:00Z">
         <w:r>
           <w:rPr>
             <w:rFonts w:ascii="Times New Roman" w:hAnsi="Times New Roman" w:cs="Times New Roman"/>
@@ -10623,7 +10633,7 @@
           <w:t>horizontal</w:t>
         </w:r>
       </w:ins>
-      <w:ins w:id="232" w:author="Shinichi Nakagawa" w:date="2019-08-23T06:35:00Z">
+      <w:ins w:id="234" w:author="Shinichi Nakagawa" w:date="2019-08-23T06:35:00Z">
         <w:r>
           <w:rPr>
             <w:rFonts w:ascii="Times New Roman" w:hAnsi="Times New Roman" w:cs="Times New Roman"/>
@@ -10638,7 +10648,7 @@
           <w:t xml:space="preserve">  = 0.</w:t>
         </w:r>
       </w:ins>
-      <w:ins w:id="233" w:author="Shinichi Nakagawa" w:date="2019-08-23T06:45:00Z">
+      <w:ins w:id="235" w:author="Shinichi Nakagawa" w:date="2019-08-23T06:45:00Z">
         <w:r>
           <w:rPr>
             <w:rFonts w:ascii="Times New Roman" w:hAnsi="Times New Roman" w:cs="Times New Roman"/>
@@ -10646,7 +10656,7 @@
           <w:t>290</w:t>
         </w:r>
       </w:ins>
-      <w:ins w:id="234" w:author="Shinichi Nakagawa" w:date="2019-07-01T06:58:00Z">
+      <w:ins w:id="236" w:author="Shinichi Nakagawa" w:date="2019-07-01T06:58:00Z">
         <w:r>
           <w:rPr>
             <w:rFonts w:ascii="Times New Roman" w:hAnsi="Times New Roman" w:cs="Times New Roman"/>
@@ -10654,14 +10664,14 @@
           <w:t xml:space="preserve">; </w:t>
         </w:r>
       </w:ins>
-      <w:commentRangeStart w:id="235"/>
+      <w:commentRangeStart w:id="237"/>
       <w:r>
         <w:rPr>
           <w:rFonts w:ascii="Times New Roman" w:hAnsi="Times New Roman" w:cs="Times New Roman"/>
         </w:rPr>
         <w:t>Fig. 3</w:t>
       </w:r>
-      <w:ins w:id="236" w:author="Shinichi Nakagawa" w:date="2019-08-23T06:16:00Z">
+      <w:ins w:id="238" w:author="Shinichi Nakagawa" w:date="2019-08-23T06:16:00Z">
         <w:r>
           <w:rPr>
             <w:rFonts w:ascii="Times New Roman" w:hAnsi="Times New Roman" w:cs="Times New Roman"/>
@@ -10669,7 +10679,7 @@
           <w:t>g</w:t>
         </w:r>
       </w:ins>
-      <w:ins w:id="237" w:author="Shinichi Nakagawa" w:date="2019-08-23T06:26:00Z">
+      <w:ins w:id="239" w:author="Shinichi Nakagawa" w:date="2019-08-23T06:26:00Z">
         <w:r>
           <w:rPr>
             <w:rFonts w:ascii="Times New Roman" w:hAnsi="Times New Roman" w:cs="Times New Roman"/>
@@ -10684,7 +10694,7 @@
           <w:t>and Supplementary Table 9</w:t>
         </w:r>
       </w:ins>
-      <w:del w:id="238" w:author="Shinichi Nakagawa" w:date="2019-08-23T06:16:00Z">
+      <w:del w:id="240" w:author="Shinichi Nakagawa" w:date="2019-08-23T06:16:00Z">
         <w:r>
           <w:rPr>
             <w:rFonts w:ascii="Times New Roman" w:hAnsi="Times New Roman" w:cs="Times New Roman"/>
@@ -10692,12 +10702,12 @@
           <w:delText>j</w:delText>
         </w:r>
       </w:del>
-      <w:commentRangeEnd w:id="235"/>
+      <w:commentRangeEnd w:id="237"/>
       <w:r>
         <w:rPr>
           <w:rStyle w:val="CommentReference"/>
         </w:rPr>
-        <w:commentReference w:id="235"/>
+        <w:commentReference w:id="237"/>
       </w:r>
       <w:r>
         <w:rPr>
@@ -10789,14 +10799,14 @@
         </w:rPr>
         <w:t xml:space="preserve">effect on phylogenetic </w:t>
       </w:r>
-      <w:commentRangeStart w:id="239"/>
+      <w:commentRangeStart w:id="241"/>
       <w:r>
         <w:rPr>
           <w:rFonts w:ascii="Times New Roman" w:hAnsi="Times New Roman" w:cs="Times New Roman"/>
         </w:rPr>
         <w:t>congruence</w:t>
       </w:r>
-      <w:ins w:id="240" w:author="Shinichi Nakagawa" w:date="2019-08-23T07:01:00Z">
+      <w:ins w:id="242" w:author="Shinichi Nakagawa" w:date="2019-08-23T07:01:00Z">
         <w:r>
           <w:rPr>
             <w:rFonts w:ascii="Times New Roman" w:hAnsi="Times New Roman" w:cs="Times New Roman"/>
@@ -10804,7 +10814,7 @@
           <w:t xml:space="preserve"> (</w:t>
         </w:r>
       </w:ins>
-      <w:ins w:id="241" w:author="Shinichi Nakagawa" w:date="2019-08-23T07:04:00Z">
+      <w:ins w:id="243" w:author="Shinichi Nakagawa" w:date="2019-08-23T07:04:00Z">
         <w:r>
           <w:rPr>
             <w:rFonts w:ascii="Times New Roman" w:hAnsi="Times New Roman" w:cs="Times New Roman"/>
@@ -10812,7 +10822,7 @@
           <w:t xml:space="preserve">more associated results, and </w:t>
         </w:r>
       </w:ins>
-      <w:ins w:id="242" w:author="Shinichi Nakagawa" w:date="2019-08-23T07:02:00Z">
+      <w:ins w:id="244" w:author="Shinichi Nakagawa" w:date="2019-08-23T07:02:00Z">
         <w:r>
           <w:rPr>
             <w:rFonts w:ascii="Times New Roman" w:hAnsi="Times New Roman" w:cs="Times New Roman"/>
@@ -10820,7 +10830,7 @@
           <w:t xml:space="preserve">the results of </w:t>
         </w:r>
       </w:ins>
-      <w:ins w:id="243" w:author="Shinichi Nakagawa" w:date="2019-08-23T07:01:00Z">
+      <w:ins w:id="245" w:author="Shinichi Nakagawa" w:date="2019-08-23T07:01:00Z">
         <w:r>
           <w:rPr>
             <w:rFonts w:ascii="Times New Roman" w:hAnsi="Times New Roman" w:cs="Times New Roman"/>
@@ -10828,21 +10838,15 @@
           <w:t xml:space="preserve">publication bias tests and sensitivity analyses are found in </w:t>
         </w:r>
       </w:ins>
-      <w:ins w:id="244" w:author="Shinichi Nakagawa" w:date="2019-08-23T07:02:00Z">
-        <w:r>
-          <w:rPr>
-            <w:rFonts w:ascii="Times New Roman" w:hAnsi="Times New Roman" w:cs="Times New Roman"/>
-          </w:rPr>
-          <w:t>Supplementary</w:t>
-        </w:r>
-        <w:r>
-          <w:rPr>
-            <w:rFonts w:ascii="Times New Roman" w:hAnsi="Times New Roman" w:cs="Times New Roman"/>
-          </w:rPr>
-          <w:t xml:space="preserve"> Fig</w:t>
-        </w:r>
-      </w:ins>
-      <w:ins w:id="245" w:author="Shinichi Nakagawa" w:date="2019-08-23T07:04:00Z">
+      <w:ins w:id="246" w:author="Shinichi Nakagawa" w:date="2019-08-23T07:02:00Z">
+        <w:r>
+          <w:rPr>
+            <w:rFonts w:ascii="Times New Roman" w:hAnsi="Times New Roman" w:cs="Times New Roman"/>
+          </w:rPr>
+          <w:t>Supplementary Fig</w:t>
+        </w:r>
+      </w:ins>
+      <w:ins w:id="247" w:author="Shinichi Nakagawa" w:date="2019-08-23T07:04:00Z">
         <w:r>
           <w:rPr>
             <w:rFonts w:ascii="Times New Roman" w:hAnsi="Times New Roman" w:cs="Times New Roman"/>
@@ -10850,7 +10854,7 @@
           <w:t>. 3-1</w:t>
         </w:r>
       </w:ins>
-      <w:ins w:id="246" w:author="Shinichi Nakagawa" w:date="2019-08-23T07:05:00Z">
+      <w:ins w:id="248" w:author="Shinichi Nakagawa" w:date="2019-08-23T07:05:00Z">
         <w:r>
           <w:rPr>
             <w:rFonts w:ascii="Times New Roman" w:hAnsi="Times New Roman" w:cs="Times New Roman"/>
@@ -10858,27 +10862,15 @@
           <w:t xml:space="preserve">0 </w:t>
         </w:r>
       </w:ins>
-      <w:ins w:id="247" w:author="Shinichi Nakagawa" w:date="2019-08-23T07:02:00Z">
-        <w:r>
-          <w:rPr>
-            <w:rFonts w:ascii="Times New Roman" w:hAnsi="Times New Roman" w:cs="Times New Roman"/>
-          </w:rPr>
-          <w:t xml:space="preserve">and </w:t>
-        </w:r>
-        <w:r>
-          <w:rPr>
-            <w:rFonts w:ascii="Times New Roman" w:hAnsi="Times New Roman" w:cs="Times New Roman"/>
-          </w:rPr>
-          <w:t xml:space="preserve">Supplementary Table </w:t>
-        </w:r>
-        <w:r>
-          <w:rPr>
-            <w:rFonts w:ascii="Times New Roman" w:hAnsi="Times New Roman" w:cs="Times New Roman"/>
-          </w:rPr>
-          <w:t>1</w:t>
-        </w:r>
-      </w:ins>
-      <w:ins w:id="248" w:author="Shinichi Nakagawa" w:date="2019-08-23T07:04:00Z">
+      <w:ins w:id="249" w:author="Shinichi Nakagawa" w:date="2019-08-23T07:02:00Z">
+        <w:r>
+          <w:rPr>
+            <w:rFonts w:ascii="Times New Roman" w:hAnsi="Times New Roman" w:cs="Times New Roman"/>
+          </w:rPr>
+          <w:t>and Supplementary Table 1</w:t>
+        </w:r>
+      </w:ins>
+      <w:ins w:id="250" w:author="Shinichi Nakagawa" w:date="2019-08-23T07:04:00Z">
         <w:r>
           <w:rPr>
             <w:rFonts w:ascii="Times New Roman" w:hAnsi="Times New Roman" w:cs="Times New Roman"/>
@@ -10886,7 +10878,7 @@
           <w:t>0</w:t>
         </w:r>
       </w:ins>
-      <w:ins w:id="249" w:author="Shinichi Nakagawa" w:date="2019-08-23T07:02:00Z">
+      <w:ins w:id="251" w:author="Shinichi Nakagawa" w:date="2019-08-23T07:02:00Z">
         <w:r>
           <w:rPr>
             <w:rFonts w:ascii="Times New Roman" w:hAnsi="Times New Roman" w:cs="Times New Roman"/>
@@ -10900,12 +10892,12 @@
         </w:rPr>
         <w:t>.</w:t>
       </w:r>
-      <w:commentRangeEnd w:id="239"/>
+      <w:commentRangeEnd w:id="241"/>
       <w:r>
         <w:rPr>
           <w:rStyle w:val="CommentReference"/>
         </w:rPr>
-        <w:commentReference w:id="239"/>
+        <w:commentReference w:id="241"/>
       </w:r>
       <w:r>
         <w:rPr>
@@ -11962,7 +11954,7 @@
         </w:rPr>
         <w:t xml:space="preserve"> that </w:t>
       </w:r>
-      <w:ins w:id="250" w:author="Alexander Hayward" w:date="2019-08-21T15:08:00Z">
+      <w:ins w:id="252" w:author="Alexander Hayward" w:date="2019-08-21T15:08:00Z">
         <w:r>
           <w:rPr>
             <w:rFonts w:ascii="Times New Roman" w:hAnsi="Times New Roman" w:cs="Times New Roman"/>
@@ -11971,7 +11963,7 @@
           <w:t>effect</w:t>
         </w:r>
       </w:ins>
-      <w:ins w:id="251" w:author="Alexander Hayward" w:date="2019-07-09T11:17:00Z">
+      <w:ins w:id="253" w:author="Alexander Hayward" w:date="2019-07-09T11:17:00Z">
         <w:r>
           <w:rPr>
             <w:rFonts w:ascii="Times New Roman" w:hAnsi="Times New Roman" w:cs="Times New Roman"/>
@@ -12038,7 +12030,7 @@
         </w:rPr>
         <w:t xml:space="preserve">However, these conclusions may be taxon-specific, and </w:t>
       </w:r>
-      <w:ins w:id="252" w:author="Alexander Hayward" w:date="2019-08-21T15:08:00Z">
+      <w:ins w:id="254" w:author="Alexander Hayward" w:date="2019-08-21T15:08:00Z">
         <w:r>
           <w:rPr>
             <w:rFonts w:ascii="Times New Roman" w:hAnsi="Times New Roman" w:cs="Times New Roman"/>
@@ -12061,7 +12053,7 @@
         </w:rPr>
         <w:t>examin</w:t>
       </w:r>
-      <w:ins w:id="253" w:author="Alexander Hayward" w:date="2019-08-21T15:08:00Z">
+      <w:ins w:id="255" w:author="Alexander Hayward" w:date="2019-08-21T15:08:00Z">
         <w:r>
           <w:rPr>
             <w:rFonts w:ascii="Times New Roman" w:hAnsi="Times New Roman" w:cs="Times New Roman"/>
@@ -12097,16 +12089,16 @@
         <w:spacing w:line="480" w:lineRule="auto"/>
         <w:ind w:firstLine="720"/>
         <w:rPr>
-          <w:ins w:id="254" w:author="Alexander Hayward" w:date="2019-07-03T14:57:00Z"/>
+          <w:ins w:id="256" w:author="Alexander Hayward" w:date="2019-07-03T14:57:00Z"/>
           <w:rFonts w:ascii="Times New Roman" w:hAnsi="Times New Roman" w:cs="Times New Roman"/>
           <w:u w:val="single"/>
         </w:rPr>
-        <w:pPrChange w:id="255" w:author="Alexander Hayward" w:date="2019-08-21T15:16:00Z">
+        <w:pPrChange w:id="257" w:author="Alexander Hayward" w:date="2019-08-21T15:16:00Z">
           <w:pPr/>
         </w:pPrChange>
       </w:pPr>
-      <w:commentRangeStart w:id="256"/>
-      <w:commentRangeStart w:id="257"/>
+      <w:commentRangeStart w:id="258"/>
+      <w:commentRangeStart w:id="259"/>
       <w:r>
         <w:rPr>
           <w:rFonts w:ascii="Times New Roman" w:hAnsi="Times New Roman" w:cs="Times New Roman"/>
@@ -12821,7 +12813,7 @@
         </w:rPr>
         <w:t xml:space="preserve">to address </w:t>
       </w:r>
-      <w:del w:id="258" w:author="Alexander Hayward" w:date="2019-07-09T11:18:00Z">
+      <w:del w:id="260" w:author="Alexander Hayward" w:date="2019-07-09T11:18:00Z">
         <w:r>
           <w:rPr>
             <w:rFonts w:ascii="Times New Roman" w:hAnsi="Times New Roman" w:cs="Times New Roman"/>
@@ -12829,7 +12821,7 @@
           <w:delText xml:space="preserve">fundamental </w:delText>
         </w:r>
       </w:del>
-      <w:ins w:id="259" w:author="Alexander Hayward" w:date="2019-07-09T11:18:00Z">
+      <w:ins w:id="261" w:author="Alexander Hayward" w:date="2019-07-09T11:18:00Z">
         <w:r>
           <w:rPr>
             <w:rFonts w:ascii="Times New Roman" w:hAnsi="Times New Roman" w:cs="Times New Roman"/>
@@ -12992,21 +12984,21 @@
         </w:rPr>
         <w:t xml:space="preserve">t and symbiont phylogenies, ideally taking phylogenetic uncertainty into account, will provide a powerful platform on which to base further analyses. </w:t>
       </w:r>
-      <w:commentRangeEnd w:id="256"/>
+      <w:commentRangeEnd w:id="258"/>
       <w:r>
         <w:rPr>
           <w:rStyle w:val="CommentReference"/>
         </w:rPr>
-        <w:commentReference w:id="256"/>
-      </w:r>
-      <w:commentRangeEnd w:id="257"/>
+        <w:commentReference w:id="258"/>
+      </w:r>
+      <w:commentRangeEnd w:id="259"/>
       <w:r>
         <w:rPr>
           <w:rStyle w:val="CommentReference"/>
         </w:rPr>
-        <w:commentReference w:id="257"/>
-      </w:r>
-      <w:ins w:id="260" w:author="Alexander Hayward" w:date="2019-07-03T14:57:00Z">
+        <w:commentReference w:id="259"/>
+      </w:r>
+      <w:ins w:id="262" w:author="Alexander Hayward" w:date="2019-07-03T14:57:00Z">
         <w:r>
           <w:rPr>
             <w:rFonts w:ascii="Times New Roman" w:hAnsi="Times New Roman" w:cs="Times New Roman"/>
@@ -13096,11 +13088,11 @@
       <w:pPr>
         <w:spacing w:line="480" w:lineRule="auto"/>
         <w:rPr>
-          <w:ins w:id="261" w:author="Alexander Hayward" w:date="2019-08-21T15:11:00Z"/>
+          <w:ins w:id="263" w:author="Alexander Hayward" w:date="2019-08-21T15:11:00Z"/>
           <w:rFonts w:ascii="Times New Roman" w:hAnsi="Times New Roman" w:cs="Times New Roman"/>
         </w:rPr>
       </w:pPr>
-      <w:ins w:id="262" w:author="Alexander Hayward" w:date="2019-08-21T15:14:00Z">
+      <w:ins w:id="264" w:author="Alexander Hayward" w:date="2019-08-21T15:14:00Z">
         <w:r>
           <w:rPr>
             <w:rFonts w:ascii="Times New Roman" w:hAnsi="Times New Roman" w:cs="Times New Roman"/>
@@ -13182,7 +13174,7 @@
         </w:rPr>
         <w:t xml:space="preserve"> </w:t>
       </w:r>
-      <w:ins w:id="263" w:author="Alexander Hayward" w:date="2019-08-21T15:14:00Z">
+      <w:ins w:id="265" w:author="Alexander Hayward" w:date="2019-08-21T15:14:00Z">
         <w:r>
           <w:rPr>
             <w:rFonts w:ascii="Times New Roman" w:hAnsi="Times New Roman" w:cs="Times New Roman"/>
@@ -13220,7 +13212,7 @@
         </w:rPr>
         <w:t>(grant number: BB/N020146/1)</w:t>
       </w:r>
-      <w:ins w:id="264" w:author="Alexander Hayward" w:date="2019-08-21T15:13:00Z">
+      <w:ins w:id="266" w:author="Alexander Hayward" w:date="2019-08-21T15:13:00Z">
         <w:r>
           <w:rPr>
             <w:rFonts w:ascii="Times New Roman" w:hAnsi="Times New Roman" w:cs="Times New Roman"/>
@@ -13250,7 +13242,7 @@
         </w:rPr>
         <w:t xml:space="preserve">SN </w:t>
       </w:r>
-      <w:ins w:id="265" w:author="Shinichi Nakagawa" w:date="2019-07-01T06:11:00Z">
+      <w:ins w:id="267" w:author="Shinichi Nakagawa" w:date="2019-07-01T06:11:00Z">
         <w:r>
           <w:rPr>
             <w:rFonts w:ascii="Times New Roman" w:hAnsi="Times New Roman" w:cs="Times New Roman"/>
@@ -13489,7 +13481,7 @@
         </w:rPr>
         <w:t>Evolution &amp; Ecology Research Centre</w:t>
       </w:r>
-      <w:ins w:id="266" w:author="Shinichi Nakagawa" w:date="2019-08-23T06:18:00Z">
+      <w:ins w:id="268" w:author="Shinichi Nakagawa" w:date="2019-08-23T06:18:00Z">
         <w:r>
           <w:rPr>
             <w:rFonts w:ascii="Times New Roman" w:hAnsi="Times New Roman" w:cs="Times New Roman"/>
@@ -13497,7 +13489,7 @@
           <w:t xml:space="preserve"> and</w:t>
         </w:r>
       </w:ins>
-      <w:del w:id="267" w:author="Shinichi Nakagawa" w:date="2019-08-23T06:18:00Z">
+      <w:del w:id="269" w:author="Shinichi Nakagawa" w:date="2019-08-23T06:18:00Z">
         <w:r>
           <w:rPr>
             <w:rFonts w:ascii="Times New Roman" w:hAnsi="Times New Roman" w:cs="Times New Roman"/>
@@ -13767,7 +13759,7 @@
           <w:b/>
         </w:rPr>
       </w:pPr>
-      <w:commentRangeStart w:id="268"/>
+      <w:commentRangeStart w:id="270"/>
       <w:r>
         <w:rPr>
           <w:rFonts w:ascii="Times New Roman" w:hAnsi="Times New Roman" w:cs="Times New Roman"/>
@@ -13775,23 +13767,23 @@
         </w:rPr>
         <w:t>Supplementary Information</w:t>
       </w:r>
-      <w:commentRangeEnd w:id="268"/>
+      <w:commentRangeEnd w:id="270"/>
       <w:r>
         <w:rPr>
           <w:rStyle w:val="CommentReference"/>
         </w:rPr>
-        <w:commentReference w:id="268"/>
+        <w:commentReference w:id="270"/>
       </w:r>
     </w:p>
     <w:p>
       <w:pPr>
         <w:spacing w:line="480" w:lineRule="auto"/>
         <w:rPr>
-          <w:ins w:id="269" w:author="Shinichi Nakagawa" w:date="2019-08-23T06:48:00Z"/>
+          <w:ins w:id="271" w:author="Shinichi Nakagawa" w:date="2019-08-23T06:48:00Z"/>
           <w:rFonts w:ascii="Times New Roman" w:hAnsi="Times New Roman" w:cs="Times New Roman"/>
         </w:rPr>
       </w:pPr>
-      <w:ins w:id="270" w:author="Shinichi Nakagawa" w:date="2019-08-23T06:48:00Z">
+      <w:ins w:id="272" w:author="Shinichi Nakagawa" w:date="2019-08-23T06:48:00Z">
         <w:r>
           <w:rPr>
             <w:rFonts w:ascii="Times New Roman" w:hAnsi="Times New Roman" w:cs="Times New Roman"/>
@@ -13804,7 +13796,7 @@
       <w:pPr>
         <w:spacing w:line="480" w:lineRule="auto"/>
         <w:rPr>
-          <w:ins w:id="271" w:author="Alexander Hayward" w:date="2019-07-03T14:58:00Z"/>
+          <w:ins w:id="273" w:author="Alexander Hayward" w:date="2019-07-03T14:58:00Z"/>
           <w:rFonts w:ascii="Times New Roman" w:hAnsi="Times New Roman" w:cs="Times New Roman"/>
         </w:rPr>
       </w:pPr>
@@ -13813,25 +13805,25 @@
       <w:pPr>
         <w:spacing w:line="480" w:lineRule="auto"/>
         <w:rPr>
-          <w:ins w:id="272" w:author="Shinichi Nakagawa" w:date="2019-08-23T06:19:00Z"/>
+          <w:ins w:id="274" w:author="Shinichi Nakagawa" w:date="2019-08-23T06:19:00Z"/>
           <w:rFonts w:ascii="Times New Roman" w:hAnsi="Times New Roman" w:cs="Times New Roman"/>
           <w:b/>
           <w:bCs/>
-          <w:rPrChange w:id="273" w:author="Shinichi Nakagawa" w:date="2019-08-23T06:21:00Z">
+          <w:rPrChange w:id="275" w:author="Shinichi Nakagawa" w:date="2019-08-23T06:21:00Z">
             <w:rPr>
-              <w:ins w:id="274" w:author="Shinichi Nakagawa" w:date="2019-08-23T06:19:00Z"/>
+              <w:ins w:id="276" w:author="Shinichi Nakagawa" w:date="2019-08-23T06:19:00Z"/>
               <w:rFonts w:ascii="Times New Roman" w:hAnsi="Times New Roman" w:cs="Times New Roman"/>
             </w:rPr>
           </w:rPrChange>
         </w:rPr>
       </w:pPr>
-      <w:ins w:id="275" w:author="Shinichi Nakagawa" w:date="2019-08-23T06:18:00Z">
+      <w:ins w:id="277" w:author="Shinichi Nakagawa" w:date="2019-08-23T06:18:00Z">
         <w:r>
           <w:rPr>
             <w:rFonts w:ascii="Times New Roman" w:hAnsi="Times New Roman" w:cs="Times New Roman"/>
             <w:b/>
             <w:bCs/>
-            <w:rPrChange w:id="276" w:author="Shinichi Nakagawa" w:date="2019-08-23T06:21:00Z">
+            <w:rPrChange w:id="278" w:author="Shinichi Nakagawa" w:date="2019-08-23T06:21:00Z">
               <w:rPr>
                 <w:rFonts w:ascii="Times New Roman" w:hAnsi="Times New Roman" w:cs="Times New Roman"/>
               </w:rPr>
@@ -13840,7 +13832,7 @@
           <w:t xml:space="preserve">Figure </w:t>
         </w:r>
       </w:ins>
-      <w:ins w:id="277" w:author="Shinichi Nakagawa" w:date="2019-08-23T06:19:00Z">
+      <w:ins w:id="279" w:author="Shinichi Nakagawa" w:date="2019-08-23T06:19:00Z">
         <w:r>
           <w:rPr>
             <w:rFonts w:ascii="Times New Roman" w:hAnsi="Times New Roman" w:cs="Times New Roman"/>
@@ -13855,30 +13847,30 @@
       <w:pPr>
         <w:spacing w:line="480" w:lineRule="auto"/>
         <w:rPr>
-          <w:ins w:id="278" w:author="Shinichi Nakagawa" w:date="2019-08-23T06:57:00Z"/>
+          <w:ins w:id="280" w:author="Shinichi Nakagawa" w:date="2019-08-23T06:57:00Z"/>
           <w:rFonts w:ascii="Times New Roman" w:hAnsi="Times New Roman" w:cs="Times New Roman"/>
         </w:rPr>
       </w:pPr>
-      <w:ins w:id="279" w:author="Shinichi Nakagawa" w:date="2019-08-23T06:19:00Z">
-        <w:r>
-          <w:rPr>
-            <w:rFonts w:ascii="Times New Roman" w:hAnsi="Times New Roman" w:cs="Times New Roman"/>
-            <w:b/>
-            <w:bCs/>
-            <w:rPrChange w:id="280" w:author="Shinichi Nakagawa" w:date="2019-08-23T06:21:00Z">
-              <w:rPr/>
-            </w:rPrChange>
-          </w:rPr>
-          <w:t>Fig</w:t>
-        </w:r>
-      </w:ins>
-      <w:ins w:id="281" w:author="Shinichi Nakagawa" w:date="2019-08-23T06:21:00Z">
+      <w:ins w:id="281" w:author="Shinichi Nakagawa" w:date="2019-08-23T06:19:00Z">
         <w:r>
           <w:rPr>
             <w:rFonts w:ascii="Times New Roman" w:hAnsi="Times New Roman" w:cs="Times New Roman"/>
             <w:b/>
             <w:bCs/>
             <w:rPrChange w:id="282" w:author="Shinichi Nakagawa" w:date="2019-08-23T06:21:00Z">
+              <w:rPr/>
+            </w:rPrChange>
+          </w:rPr>
+          <w:t>Fig</w:t>
+        </w:r>
+      </w:ins>
+      <w:ins w:id="283" w:author="Shinichi Nakagawa" w:date="2019-08-23T06:21:00Z">
+        <w:r>
+          <w:rPr>
+            <w:rFonts w:ascii="Times New Roman" w:hAnsi="Times New Roman" w:cs="Times New Roman"/>
+            <w:b/>
+            <w:bCs/>
+            <w:rPrChange w:id="284" w:author="Shinichi Nakagawa" w:date="2019-08-23T06:21:00Z">
               <w:rPr>
                 <w:rFonts w:ascii="Times New Roman" w:hAnsi="Times New Roman" w:cs="Times New Roman"/>
               </w:rPr>
@@ -13887,20 +13879,20 @@
           <w:t>.</w:t>
         </w:r>
       </w:ins>
-      <w:ins w:id="283" w:author="Shinichi Nakagawa" w:date="2019-08-23T06:19:00Z">
+      <w:ins w:id="285" w:author="Shinichi Nakagawa" w:date="2019-08-23T06:19:00Z">
         <w:r>
           <w:rPr>
             <w:rFonts w:ascii="Times New Roman" w:hAnsi="Times New Roman" w:cs="Times New Roman"/>
             <w:b/>
             <w:bCs/>
-            <w:rPrChange w:id="284" w:author="Shinichi Nakagawa" w:date="2019-08-23T06:21:00Z">
+            <w:rPrChange w:id="286" w:author="Shinichi Nakagawa" w:date="2019-08-23T06:21:00Z">
               <w:rPr/>
             </w:rPrChange>
           </w:rPr>
           <w:t xml:space="preserve"> 3 |</w:t>
         </w:r>
       </w:ins>
-      <w:ins w:id="285" w:author="Shinichi Nakagawa" w:date="2019-08-23T06:52:00Z">
+      <w:ins w:id="287" w:author="Shinichi Nakagawa" w:date="2019-08-23T06:52:00Z">
         <w:r>
           <w:rPr>
             <w:rFonts w:ascii="Times New Roman" w:hAnsi="Times New Roman" w:cs="Times New Roman"/>
@@ -13910,22 +13902,7 @@
           <w:t xml:space="preserve"> </w:t>
         </w:r>
       </w:ins>
-      <w:ins w:id="286" w:author="Shinichi Nakagawa" w:date="2019-08-23T06:51:00Z">
-        <w:r>
-          <w:rPr>
-            <w:rFonts w:ascii="Times New Roman" w:hAnsi="Times New Roman" w:cs="Times New Roman"/>
-            <w:b/>
-            <w:bCs/>
-            <w:rPrChange w:id="287" w:author="Shinichi Nakagawa" w:date="2019-08-23T06:53:00Z">
-              <w:rPr>
-                <w:rFonts w:ascii="Times New Roman" w:hAnsi="Times New Roman" w:cs="Times New Roman"/>
-              </w:rPr>
-            </w:rPrChange>
-          </w:rPr>
-          <w:t xml:space="preserve">Phylogenetic congruence between hosts and </w:t>
-        </w:r>
-      </w:ins>
-      <w:ins w:id="288" w:author="Shinichi Nakagawa" w:date="2019-08-23T06:52:00Z">
+      <w:ins w:id="288" w:author="Shinichi Nakagawa" w:date="2019-08-23T06:51:00Z">
         <w:r>
           <w:rPr>
             <w:rFonts w:ascii="Times New Roman" w:hAnsi="Times New Roman" w:cs="Times New Roman"/>
@@ -13937,10 +13914,10 @@
               </w:rPr>
             </w:rPrChange>
           </w:rPr>
-          <w:t>symbionts</w:t>
-        </w:r>
-      </w:ins>
-      <w:ins w:id="290" w:author="Shinichi Nakagawa" w:date="2019-08-23T06:51:00Z">
+          <w:t xml:space="preserve">Phylogenetic congruence between hosts and </w:t>
+        </w:r>
+      </w:ins>
+      <w:ins w:id="290" w:author="Shinichi Nakagawa" w:date="2019-08-23T06:52:00Z">
         <w:r>
           <w:rPr>
             <w:rFonts w:ascii="Times New Roman" w:hAnsi="Times New Roman" w:cs="Times New Roman"/>
@@ -13952,127 +13929,99 @@
               </w:rPr>
             </w:rPrChange>
           </w:rPr>
-          <w:t>.</w:t>
-        </w:r>
-        <w:r>
-          <w:rPr>
-            <w:rFonts w:ascii="Times New Roman" w:hAnsi="Times New Roman" w:cs="Times New Roman"/>
-          </w:rPr>
-          <w:t xml:space="preserve"> </w:t>
-        </w:r>
-      </w:ins>
-      <w:ins w:id="292" w:author="Shinichi Nakagawa" w:date="2019-08-23T07:07:00Z">
-        <w:r>
-          <w:rPr>
-            <w:rFonts w:ascii="Times New Roman" w:hAnsi="Times New Roman" w:cs="Times New Roman"/>
-          </w:rPr>
-          <w:t>A plot</w:t>
-        </w:r>
-        <w:r>
-          <w:rPr>
-            <w:rFonts w:ascii="Times New Roman" w:hAnsi="Times New Roman" w:cs="Times New Roman"/>
-          </w:rPr>
-          <w:t xml:space="preserve"> showing </w:t>
-        </w:r>
-        <w:r>
-          <w:rPr>
-            <w:rFonts w:ascii="Times New Roman" w:hAnsi="Times New Roman" w:cs="Times New Roman"/>
-          </w:rPr>
-          <w:t>the group-wise mean</w:t>
-        </w:r>
-        <w:r>
-          <w:rPr>
-            <w:rFonts w:ascii="Times New Roman" w:hAnsi="Times New Roman" w:cs="Times New Roman"/>
-          </w:rPr>
-          <w:t>(</w:t>
-        </w:r>
-        <w:r>
-          <w:rPr>
-            <w:rFonts w:ascii="Times New Roman" w:hAnsi="Times New Roman" w:cs="Times New Roman"/>
-          </w:rPr>
-          <w:t>s</w:t>
-        </w:r>
-        <w:r>
-          <w:rPr>
-            <w:rFonts w:ascii="Times New Roman" w:hAnsi="Times New Roman" w:cs="Times New Roman"/>
-          </w:rPr>
-          <w:t>)</w:t>
-        </w:r>
-        <w:r>
-          <w:rPr>
-            <w:rFonts w:ascii="Times New Roman" w:hAnsi="Times New Roman" w:cs="Times New Roman"/>
-          </w:rPr>
-          <w:t xml:space="preserve"> with their 95% confidences interval</w:t>
-        </w:r>
-        <w:r>
-          <w:rPr>
-            <w:rFonts w:ascii="Times New Roman" w:hAnsi="Times New Roman" w:cs="Times New Roman"/>
-          </w:rPr>
-          <w:t>s</w:t>
-        </w:r>
-        <w:r>
-          <w:rPr>
-            <w:rFonts w:ascii="Times New Roman" w:hAnsi="Times New Roman" w:cs="Times New Roman"/>
-          </w:rPr>
-          <w:t xml:space="preserve"> (thick lines) and 95% prediction intervals (thin lines) with observed effect sizes based on various sample sizes</w:t>
-        </w:r>
-        <w:r>
-          <w:rPr>
-            <w:rFonts w:ascii="Times New Roman" w:hAnsi="Times New Roman" w:cs="Times New Roman"/>
-          </w:rPr>
-          <w:t xml:space="preserve"> for </w:t>
-        </w:r>
-      </w:ins>
-      <w:ins w:id="293" w:author="Shinichi Nakagawa" w:date="2019-08-23T06:21:00Z">
+          <w:t>symbionts</w:t>
+        </w:r>
+      </w:ins>
+      <w:ins w:id="292" w:author="Shinichi Nakagawa" w:date="2019-08-23T06:51:00Z">
         <w:r>
           <w:rPr>
             <w:rFonts w:ascii="Times New Roman" w:hAnsi="Times New Roman" w:cs="Times New Roman"/>
             <w:b/>
             <w:bCs/>
-            <w:rPrChange w:id="294" w:author="Shinichi Nakagawa" w:date="2019-08-23T07:07:00Z">
+            <w:rPrChange w:id="293" w:author="Shinichi Nakagawa" w:date="2019-08-23T06:53:00Z">
               <w:rPr>
                 <w:rFonts w:ascii="Times New Roman" w:hAnsi="Times New Roman" w:cs="Times New Roman"/>
               </w:rPr>
             </w:rPrChange>
           </w:rPr>
-          <w:t>a</w:t>
-        </w:r>
-        <w:r>
-          <w:rPr>
-            <w:rFonts w:ascii="Times New Roman" w:hAnsi="Times New Roman" w:cs="Times New Roman"/>
-          </w:rPr>
-          <w:t>,</w:t>
-        </w:r>
-      </w:ins>
-      <w:ins w:id="295" w:author="Shinichi Nakagawa" w:date="2019-08-23T06:54:00Z">
-        <w:r>
-          <w:rPr>
-            <w:rFonts w:ascii="Times New Roman" w:hAnsi="Times New Roman" w:cs="Times New Roman"/>
-          </w:rPr>
-          <w:t xml:space="preserve"> overall</w:t>
-        </w:r>
-      </w:ins>
-      <w:ins w:id="296" w:author="Shinichi Nakagawa" w:date="2019-08-23T06:56:00Z">
-        <w:r>
-          <w:rPr>
-            <w:rFonts w:ascii="Times New Roman" w:hAnsi="Times New Roman" w:cs="Times New Roman"/>
-          </w:rPr>
-          <w:t xml:space="preserve">; </w:t>
-        </w:r>
-      </w:ins>
-      <w:ins w:id="297" w:author="Shinichi Nakagawa" w:date="2019-08-23T06:21:00Z">
+          <w:t>.</w:t>
+        </w:r>
+        <w:r>
+          <w:rPr>
+            <w:rFonts w:ascii="Times New Roman" w:hAnsi="Times New Roman" w:cs="Times New Roman"/>
+          </w:rPr>
+          <w:t xml:space="preserve"> </w:t>
+        </w:r>
+      </w:ins>
+      <w:ins w:id="294" w:author="Shinichi Nakagawa" w:date="2019-08-23T07:07:00Z">
+        <w:r>
+          <w:rPr>
+            <w:rFonts w:ascii="Times New Roman" w:hAnsi="Times New Roman" w:cs="Times New Roman"/>
+          </w:rPr>
+          <w:t xml:space="preserve">A plot showing </w:t>
+        </w:r>
+        <w:r>
+          <w:rPr>
+            <w:rFonts w:ascii="Times New Roman" w:hAnsi="Times New Roman" w:cs="Times New Roman"/>
+          </w:rPr>
+          <w:t>the group-wise mean</w:t>
+        </w:r>
+        <w:r>
+          <w:rPr>
+            <w:rFonts w:ascii="Times New Roman" w:hAnsi="Times New Roman" w:cs="Times New Roman"/>
+          </w:rPr>
+          <w:t>(</w:t>
+        </w:r>
+        <w:r>
+          <w:rPr>
+            <w:rFonts w:ascii="Times New Roman" w:hAnsi="Times New Roman" w:cs="Times New Roman"/>
+          </w:rPr>
+          <w:t>s</w:t>
+        </w:r>
+        <w:r>
+          <w:rPr>
+            <w:rFonts w:ascii="Times New Roman" w:hAnsi="Times New Roman" w:cs="Times New Roman"/>
+          </w:rPr>
+          <w:t>)</w:t>
+        </w:r>
+        <w:r>
+          <w:rPr>
+            <w:rFonts w:ascii="Times New Roman" w:hAnsi="Times New Roman" w:cs="Times New Roman"/>
+          </w:rPr>
+          <w:t xml:space="preserve"> with their 95% confidences interval</w:t>
+        </w:r>
+        <w:r>
+          <w:rPr>
+            <w:rFonts w:ascii="Times New Roman" w:hAnsi="Times New Roman" w:cs="Times New Roman"/>
+          </w:rPr>
+          <w:t>s</w:t>
+        </w:r>
+        <w:r>
+          <w:rPr>
+            <w:rFonts w:ascii="Times New Roman" w:hAnsi="Times New Roman" w:cs="Times New Roman"/>
+          </w:rPr>
+          <w:t xml:space="preserve"> (thick lines) and 95% prediction intervals (thin lines) with observed effect sizes based on various sample sizes</w:t>
+        </w:r>
+        <w:r>
+          <w:rPr>
+            <w:rFonts w:ascii="Times New Roman" w:hAnsi="Times New Roman" w:cs="Times New Roman"/>
+          </w:rPr>
+          <w:t xml:space="preserve"> for </w:t>
+        </w:r>
+      </w:ins>
+      <w:ins w:id="295" w:author="Shinichi Nakagawa" w:date="2019-08-23T06:21:00Z">
         <w:r>
           <w:rPr>
             <w:rFonts w:ascii="Times New Roman" w:hAnsi="Times New Roman" w:cs="Times New Roman"/>
             <w:b/>
             <w:bCs/>
-            <w:rPrChange w:id="298" w:author="Shinichi Nakagawa" w:date="2019-08-23T07:08:00Z">
+            <w:rPrChange w:id="296" w:author="Shinichi Nakagawa" w:date="2019-08-23T07:07:00Z">
               <w:rPr>
                 <w:rFonts w:ascii="Times New Roman" w:hAnsi="Times New Roman" w:cs="Times New Roman"/>
               </w:rPr>
             </w:rPrChange>
           </w:rPr>
-          <w:t>b</w:t>
+          <w:t>a</w:t>
         </w:r>
         <w:r>
           <w:rPr>
@@ -14081,33 +14030,35 @@
           <w:t>,</w:t>
         </w:r>
       </w:ins>
-      <w:ins w:id="299" w:author="Shinichi Nakagawa" w:date="2019-08-23T06:56:00Z">
-        <w:r>
-          <w:rPr>
-            <w:rFonts w:ascii="Times New Roman" w:hAnsi="Times New Roman" w:cs="Times New Roman"/>
-          </w:rPr>
-          <w:t xml:space="preserve"> types of symbiosis</w:t>
-        </w:r>
-      </w:ins>
-      <w:ins w:id="300" w:author="Shinichi Nakagawa" w:date="2019-08-23T06:21:00Z">
-        <w:r>
-          <w:rPr>
-            <w:rFonts w:ascii="Times New Roman" w:hAnsi="Times New Roman" w:cs="Times New Roman"/>
-          </w:rPr>
-          <w:t xml:space="preserve"> </w:t>
-        </w:r>
+      <w:ins w:id="297" w:author="Shinichi Nakagawa" w:date="2019-08-23T06:54:00Z">
+        <w:r>
+          <w:rPr>
+            <w:rFonts w:ascii="Times New Roman" w:hAnsi="Times New Roman" w:cs="Times New Roman"/>
+          </w:rPr>
+          <w:t xml:space="preserve"> overall</w:t>
+        </w:r>
+      </w:ins>
+      <w:ins w:id="298" w:author="Shinichi Nakagawa" w:date="2019-08-23T06:56:00Z">
+        <w:r>
+          <w:rPr>
+            <w:rFonts w:ascii="Times New Roman" w:hAnsi="Times New Roman" w:cs="Times New Roman"/>
+          </w:rPr>
+          <w:t xml:space="preserve">; </w:t>
+        </w:r>
+      </w:ins>
+      <w:ins w:id="299" w:author="Shinichi Nakagawa" w:date="2019-08-23T06:21:00Z">
         <w:r>
           <w:rPr>
             <w:rFonts w:ascii="Times New Roman" w:hAnsi="Times New Roman" w:cs="Times New Roman"/>
             <w:b/>
             <w:bCs/>
-            <w:rPrChange w:id="301" w:author="Shinichi Nakagawa" w:date="2019-08-23T07:08:00Z">
+            <w:rPrChange w:id="300" w:author="Shinichi Nakagawa" w:date="2019-08-23T07:08:00Z">
               <w:rPr>
                 <w:rFonts w:ascii="Times New Roman" w:hAnsi="Times New Roman" w:cs="Times New Roman"/>
               </w:rPr>
             </w:rPrChange>
           </w:rPr>
-          <w:t>c</w:t>
+          <w:t>b</w:t>
         </w:r>
         <w:r>
           <w:rPr>
@@ -14116,31 +14067,15 @@
           <w:t>,</w:t>
         </w:r>
       </w:ins>
-      <w:ins w:id="302" w:author="Shinichi Nakagawa" w:date="2019-08-23T06:56:00Z">
-        <w:r>
-          <w:rPr>
-            <w:rFonts w:ascii="Times New Roman" w:hAnsi="Times New Roman" w:cs="Times New Roman"/>
-          </w:rPr>
-          <w:t xml:space="preserve"> </w:t>
-        </w:r>
-      </w:ins>
-      <w:ins w:id="303" w:author="Shinichi Nakagawa" w:date="2019-08-23T06:57:00Z">
-        <w:r>
-          <w:rPr>
-            <w:rFonts w:ascii="Times New Roman" w:hAnsi="Times New Roman" w:cs="Times New Roman"/>
-          </w:rPr>
-          <w:t>host taxa</w:t>
-        </w:r>
-      </w:ins>
-      <w:ins w:id="304" w:author="Shinichi Nakagawa" w:date="2019-08-23T06:56:00Z">
-        <w:r>
-          <w:rPr>
-            <w:rFonts w:ascii="Times New Roman" w:hAnsi="Times New Roman" w:cs="Times New Roman"/>
-          </w:rPr>
-          <w:t>;</w:t>
-        </w:r>
-      </w:ins>
-      <w:ins w:id="305" w:author="Shinichi Nakagawa" w:date="2019-08-23T06:21:00Z">
+      <w:ins w:id="301" w:author="Shinichi Nakagawa" w:date="2019-08-23T06:56:00Z">
+        <w:r>
+          <w:rPr>
+            <w:rFonts w:ascii="Times New Roman" w:hAnsi="Times New Roman" w:cs="Times New Roman"/>
+          </w:rPr>
+          <w:t xml:space="preserve"> types of symbiosis</w:t>
+        </w:r>
+      </w:ins>
+      <w:ins w:id="302" w:author="Shinichi Nakagawa" w:date="2019-08-23T06:21:00Z">
         <w:r>
           <w:rPr>
             <w:rFonts w:ascii="Times New Roman" w:hAnsi="Times New Roman" w:cs="Times New Roman"/>
@@ -14152,77 +14087,93 @@
             <w:rFonts w:ascii="Times New Roman" w:hAnsi="Times New Roman" w:cs="Times New Roman"/>
             <w:b/>
             <w:bCs/>
-            <w:rPrChange w:id="306" w:author="Shinichi Nakagawa" w:date="2019-08-23T07:08:00Z">
+            <w:rPrChange w:id="303" w:author="Shinichi Nakagawa" w:date="2019-08-23T07:08:00Z">
               <w:rPr>
                 <w:rFonts w:ascii="Times New Roman" w:hAnsi="Times New Roman" w:cs="Times New Roman"/>
               </w:rPr>
             </w:rPrChange>
           </w:rPr>
-          <w:t>d</w:t>
-        </w:r>
-        <w:r>
-          <w:rPr>
-            <w:rFonts w:ascii="Times New Roman" w:hAnsi="Times New Roman" w:cs="Times New Roman"/>
-          </w:rPr>
-          <w:t xml:space="preserve">, </w:t>
-        </w:r>
-      </w:ins>
-      <w:ins w:id="307" w:author="Shinichi Nakagawa" w:date="2019-08-23T06:57:00Z">
-        <w:r>
-          <w:rPr>
-            <w:rFonts w:ascii="Times New Roman" w:hAnsi="Times New Roman" w:cs="Times New Roman"/>
-          </w:rPr>
-          <w:t xml:space="preserve">symbiont taxa; </w:t>
-        </w:r>
-      </w:ins>
-      <w:ins w:id="308" w:author="Shinichi Nakagawa" w:date="2019-08-23T06:21:00Z">
+          <w:t>c</w:t>
+        </w:r>
+        <w:r>
+          <w:rPr>
+            <w:rFonts w:ascii="Times New Roman" w:hAnsi="Times New Roman" w:cs="Times New Roman"/>
+          </w:rPr>
+          <w:t>,</w:t>
+        </w:r>
+      </w:ins>
+      <w:ins w:id="304" w:author="Shinichi Nakagawa" w:date="2019-08-23T06:56:00Z">
+        <w:r>
+          <w:rPr>
+            <w:rFonts w:ascii="Times New Roman" w:hAnsi="Times New Roman" w:cs="Times New Roman"/>
+          </w:rPr>
+          <w:t xml:space="preserve"> </w:t>
+        </w:r>
+      </w:ins>
+      <w:ins w:id="305" w:author="Shinichi Nakagawa" w:date="2019-08-23T06:57:00Z">
+        <w:r>
+          <w:rPr>
+            <w:rFonts w:ascii="Times New Roman" w:hAnsi="Times New Roman" w:cs="Times New Roman"/>
+          </w:rPr>
+          <w:t>host taxa</w:t>
+        </w:r>
+      </w:ins>
+      <w:ins w:id="306" w:author="Shinichi Nakagawa" w:date="2019-08-23T06:56:00Z">
+        <w:r>
+          <w:rPr>
+            <w:rFonts w:ascii="Times New Roman" w:hAnsi="Times New Roman" w:cs="Times New Roman"/>
+          </w:rPr>
+          <w:t>;</w:t>
+        </w:r>
+      </w:ins>
+      <w:ins w:id="307" w:author="Shinichi Nakagawa" w:date="2019-08-23T06:21:00Z">
+        <w:r>
+          <w:rPr>
+            <w:rFonts w:ascii="Times New Roman" w:hAnsi="Times New Roman" w:cs="Times New Roman"/>
+          </w:rPr>
+          <w:t xml:space="preserve"> </w:t>
+        </w:r>
         <w:r>
           <w:rPr>
             <w:rFonts w:ascii="Times New Roman" w:hAnsi="Times New Roman" w:cs="Times New Roman"/>
             <w:b/>
             <w:bCs/>
-            <w:rPrChange w:id="309" w:author="Shinichi Nakagawa" w:date="2019-08-23T07:08:00Z">
+            <w:rPrChange w:id="308" w:author="Shinichi Nakagawa" w:date="2019-08-23T07:08:00Z">
               <w:rPr>
                 <w:rFonts w:ascii="Times New Roman" w:hAnsi="Times New Roman" w:cs="Times New Roman"/>
               </w:rPr>
             </w:rPrChange>
           </w:rPr>
-          <w:t>e</w:t>
-        </w:r>
-        <w:r>
-          <w:rPr>
-            <w:rFonts w:ascii="Times New Roman" w:hAnsi="Times New Roman" w:cs="Times New Roman"/>
-          </w:rPr>
-          <w:t>,</w:t>
-        </w:r>
-      </w:ins>
-      <w:ins w:id="310" w:author="Shinichi Nakagawa" w:date="2019-08-23T06:57:00Z">
-        <w:r>
-          <w:rPr>
-            <w:rFonts w:ascii="Times New Roman" w:hAnsi="Times New Roman" w:cs="Times New Roman"/>
-          </w:rPr>
-          <w:t xml:space="preserve"> places of symbiosis;</w:t>
-        </w:r>
-      </w:ins>
-      <w:ins w:id="311" w:author="Shinichi Nakagawa" w:date="2019-08-23T06:21:00Z">
-        <w:r>
-          <w:rPr>
-            <w:rFonts w:ascii="Times New Roman" w:hAnsi="Times New Roman" w:cs="Times New Roman"/>
-          </w:rPr>
-          <w:t xml:space="preserve"> </w:t>
-        </w:r>
+          <w:t>d</w:t>
+        </w:r>
+        <w:r>
+          <w:rPr>
+            <w:rFonts w:ascii="Times New Roman" w:hAnsi="Times New Roman" w:cs="Times New Roman"/>
+          </w:rPr>
+          <w:t xml:space="preserve">, </w:t>
+        </w:r>
+      </w:ins>
+      <w:ins w:id="309" w:author="Shinichi Nakagawa" w:date="2019-08-23T06:57:00Z">
+        <w:r>
+          <w:rPr>
+            <w:rFonts w:ascii="Times New Roman" w:hAnsi="Times New Roman" w:cs="Times New Roman"/>
+          </w:rPr>
+          <w:t xml:space="preserve">symbiont taxa; </w:t>
+        </w:r>
+      </w:ins>
+      <w:ins w:id="310" w:author="Shinichi Nakagawa" w:date="2019-08-23T06:21:00Z">
         <w:r>
           <w:rPr>
             <w:rFonts w:ascii="Times New Roman" w:hAnsi="Times New Roman" w:cs="Times New Roman"/>
             <w:b/>
             <w:bCs/>
-            <w:rPrChange w:id="312" w:author="Shinichi Nakagawa" w:date="2019-08-23T07:08:00Z">
+            <w:rPrChange w:id="311" w:author="Shinichi Nakagawa" w:date="2019-08-23T07:08:00Z">
               <w:rPr>
                 <w:rFonts w:ascii="Times New Roman" w:hAnsi="Times New Roman" w:cs="Times New Roman"/>
               </w:rPr>
             </w:rPrChange>
           </w:rPr>
-          <w:t>f</w:t>
+          <w:t>e</w:t>
         </w:r>
         <w:r>
           <w:rPr>
@@ -14231,38 +14182,73 @@
           <w:t>,</w:t>
         </w:r>
       </w:ins>
-      <w:ins w:id="313" w:author="Shinichi Nakagawa" w:date="2019-08-23T06:57:00Z">
-        <w:r>
-          <w:rPr>
-            <w:rFonts w:ascii="Times New Roman" w:hAnsi="Times New Roman" w:cs="Times New Roman"/>
-          </w:rPr>
-          <w:t xml:space="preserve"> transmission mode</w:t>
-        </w:r>
-      </w:ins>
-      <w:ins w:id="314" w:author="Shinichi Nakagawa" w:date="2019-08-23T06:58:00Z">
-        <w:r>
-          <w:rPr>
-            <w:rFonts w:ascii="Times New Roman" w:hAnsi="Times New Roman" w:cs="Times New Roman"/>
-          </w:rPr>
-          <w:t xml:space="preserve">; </w:t>
-        </w:r>
-      </w:ins>
-      <w:ins w:id="315" w:author="Shinichi Nakagawa" w:date="2019-08-23T06:57:00Z">
+      <w:ins w:id="312" w:author="Shinichi Nakagawa" w:date="2019-08-23T06:57:00Z">
+        <w:r>
+          <w:rPr>
+            <w:rFonts w:ascii="Times New Roman" w:hAnsi="Times New Roman" w:cs="Times New Roman"/>
+          </w:rPr>
+          <w:t xml:space="preserve"> places of symbiosis;</w:t>
+        </w:r>
+      </w:ins>
+      <w:ins w:id="313" w:author="Shinichi Nakagawa" w:date="2019-08-23T06:21:00Z">
+        <w:r>
+          <w:rPr>
+            <w:rFonts w:ascii="Times New Roman" w:hAnsi="Times New Roman" w:cs="Times New Roman"/>
+          </w:rPr>
+          <w:t xml:space="preserve"> </w:t>
+        </w:r>
         <w:r>
           <w:rPr>
             <w:rFonts w:ascii="Times New Roman" w:hAnsi="Times New Roman" w:cs="Times New Roman"/>
             <w:b/>
             <w:bCs/>
-            <w:rPrChange w:id="316" w:author="Shinichi Nakagawa" w:date="2019-08-23T07:08:00Z">
+            <w:rPrChange w:id="314" w:author="Shinichi Nakagawa" w:date="2019-08-23T07:08:00Z">
               <w:rPr>
                 <w:rFonts w:ascii="Times New Roman" w:hAnsi="Times New Roman" w:cs="Times New Roman"/>
               </w:rPr>
             </w:rPrChange>
           </w:rPr>
+          <w:t>f</w:t>
+        </w:r>
+        <w:r>
+          <w:rPr>
+            <w:rFonts w:ascii="Times New Roman" w:hAnsi="Times New Roman" w:cs="Times New Roman"/>
+          </w:rPr>
+          <w:t>,</w:t>
+        </w:r>
+      </w:ins>
+      <w:ins w:id="315" w:author="Shinichi Nakagawa" w:date="2019-08-23T06:57:00Z">
+        <w:r>
+          <w:rPr>
+            <w:rFonts w:ascii="Times New Roman" w:hAnsi="Times New Roman" w:cs="Times New Roman"/>
+          </w:rPr>
+          <w:t xml:space="preserve"> transmission mode</w:t>
+        </w:r>
+      </w:ins>
+      <w:ins w:id="316" w:author="Shinichi Nakagawa" w:date="2019-08-23T06:58:00Z">
+        <w:r>
+          <w:rPr>
+            <w:rFonts w:ascii="Times New Roman" w:hAnsi="Times New Roman" w:cs="Times New Roman"/>
+          </w:rPr>
+          <w:t xml:space="preserve">; </w:t>
+        </w:r>
+      </w:ins>
+      <w:ins w:id="317" w:author="Shinichi Nakagawa" w:date="2019-08-23T06:57:00Z">
+        <w:r>
+          <w:rPr>
+            <w:rFonts w:ascii="Times New Roman" w:hAnsi="Times New Roman" w:cs="Times New Roman"/>
+            <w:b/>
+            <w:bCs/>
+            <w:rPrChange w:id="318" w:author="Shinichi Nakagawa" w:date="2019-08-23T07:08:00Z">
+              <w:rPr>
+                <w:rFonts w:ascii="Times New Roman" w:hAnsi="Times New Roman" w:cs="Times New Roman"/>
+              </w:rPr>
+            </w:rPrChange>
+          </w:rPr>
           <w:t>g</w:t>
         </w:r>
       </w:ins>
-      <w:ins w:id="317" w:author="Shinichi Nakagawa" w:date="2019-08-23T06:58:00Z">
+      <w:ins w:id="319" w:author="Shinichi Nakagawa" w:date="2019-08-23T06:58:00Z">
         <w:r>
           <w:rPr>
             <w:rFonts w:ascii="Times New Roman" w:hAnsi="Times New Roman" w:cs="Times New Roman"/>
@@ -14270,7 +14256,7 @@
           <w:t>,</w:t>
         </w:r>
       </w:ins>
-      <w:ins w:id="318" w:author="Shinichi Nakagawa" w:date="2019-08-23T06:21:00Z">
+      <w:ins w:id="320" w:author="Shinichi Nakagawa" w:date="2019-08-23T06:21:00Z">
         <w:r>
           <w:rPr>
             <w:rFonts w:ascii="Times New Roman" w:hAnsi="Times New Roman" w:cs="Times New Roman"/>
@@ -14278,27 +14264,15 @@
           <w:t xml:space="preserve"> </w:t>
         </w:r>
       </w:ins>
-      <w:ins w:id="319" w:author="Shinichi Nakagawa" w:date="2019-08-23T06:58:00Z">
-        <w:r>
-          <w:rPr>
-            <w:rFonts w:ascii="Times New Roman" w:hAnsi="Times New Roman" w:cs="Times New Roman"/>
-          </w:rPr>
-          <w:t>types of symbiosis</w:t>
-        </w:r>
-        <w:r>
-          <w:rPr>
-            <w:rFonts w:ascii="Times New Roman" w:hAnsi="Times New Roman" w:cs="Times New Roman"/>
-          </w:rPr>
-          <w:t xml:space="preserve"> x </w:t>
-        </w:r>
-        <w:r>
-          <w:rPr>
-            <w:rFonts w:ascii="Times New Roman" w:hAnsi="Times New Roman" w:cs="Times New Roman"/>
-          </w:rPr>
-          <w:t>transmission mode</w:t>
-        </w:r>
-      </w:ins>
-      <w:ins w:id="320" w:author="Shinichi Nakagawa" w:date="2019-08-23T06:59:00Z">
+      <w:ins w:id="321" w:author="Shinichi Nakagawa" w:date="2019-08-23T06:58:00Z">
+        <w:r>
+          <w:rPr>
+            <w:rFonts w:ascii="Times New Roman" w:hAnsi="Times New Roman" w:cs="Times New Roman"/>
+          </w:rPr>
+          <w:t>types of symbiosis x transmission mode</w:t>
+        </w:r>
+      </w:ins>
+      <w:ins w:id="322" w:author="Shinichi Nakagawa" w:date="2019-08-23T06:59:00Z">
         <w:r>
           <w:rPr>
             <w:rFonts w:ascii="Times New Roman" w:hAnsi="Times New Roman" w:cs="Times New Roman"/>
@@ -14306,7 +14280,7 @@
           <w:t xml:space="preserve">, associated </w:t>
         </w:r>
       </w:ins>
-      <w:ins w:id="321" w:author="Shinichi Nakagawa" w:date="2019-08-23T07:05:00Z">
+      <w:ins w:id="323" w:author="Shinichi Nakagawa" w:date="2019-08-23T07:05:00Z">
         <w:r>
           <w:rPr>
             <w:rFonts w:ascii="Times New Roman" w:hAnsi="Times New Roman" w:cs="Times New Roman"/>
@@ -14314,7 +14288,7 @@
           <w:t>values</w:t>
         </w:r>
       </w:ins>
-      <w:ins w:id="322" w:author="Shinichi Nakagawa" w:date="2019-08-23T06:59:00Z">
+      <w:ins w:id="324" w:author="Shinichi Nakagawa" w:date="2019-08-23T06:59:00Z">
         <w:r>
           <w:rPr>
             <w:rFonts w:ascii="Times New Roman" w:hAnsi="Times New Roman" w:cs="Times New Roman"/>
@@ -14322,7 +14296,7 @@
           <w:t xml:space="preserve"> </w:t>
         </w:r>
       </w:ins>
-      <w:ins w:id="323" w:author="Shinichi Nakagawa" w:date="2019-08-23T07:08:00Z">
+      <w:ins w:id="325" w:author="Shinichi Nakagawa" w:date="2019-08-23T07:08:00Z">
         <w:r>
           <w:rPr>
             <w:rFonts w:ascii="Times New Roman" w:hAnsi="Times New Roman" w:cs="Times New Roman"/>
@@ -14330,7 +14304,7 @@
           <w:t xml:space="preserve">for each plot </w:t>
         </w:r>
       </w:ins>
-      <w:ins w:id="324" w:author="Shinichi Nakagawa" w:date="2019-08-23T06:59:00Z">
+      <w:ins w:id="326" w:author="Shinichi Nakagawa" w:date="2019-08-23T06:59:00Z">
         <w:r>
           <w:rPr>
             <w:rFonts w:ascii="Times New Roman" w:hAnsi="Times New Roman" w:cs="Times New Roman"/>
@@ -14338,7 +14312,7 @@
           <w:t>are shown in Supplementary Table</w:t>
         </w:r>
       </w:ins>
-      <w:ins w:id="325" w:author="Shinichi Nakagawa" w:date="2019-08-23T07:05:00Z">
+      <w:ins w:id="327" w:author="Shinichi Nakagawa" w:date="2019-08-23T07:05:00Z">
         <w:r>
           <w:rPr>
             <w:rFonts w:ascii="Times New Roman" w:hAnsi="Times New Roman" w:cs="Times New Roman"/>
@@ -14346,7 +14320,7 @@
           <w:t xml:space="preserve"> </w:t>
         </w:r>
       </w:ins>
-      <w:ins w:id="326" w:author="Shinichi Nakagawa" w:date="2019-08-23T07:06:00Z">
+      <w:ins w:id="328" w:author="Shinichi Nakagawa" w:date="2019-08-23T07:06:00Z">
         <w:r>
           <w:rPr>
             <w:rFonts w:ascii="Times New Roman" w:hAnsi="Times New Roman" w:cs="Times New Roman"/>
@@ -14360,7 +14334,7 @@
           <w:t>9</w:t>
         </w:r>
       </w:ins>
-      <w:ins w:id="327" w:author="Shinichi Nakagawa" w:date="2019-08-23T06:58:00Z">
+      <w:ins w:id="329" w:author="Shinichi Nakagawa" w:date="2019-08-23T06:58:00Z">
         <w:r>
           <w:rPr>
             <w:rFonts w:ascii="Times New Roman" w:hAnsi="Times New Roman" w:cs="Times New Roman"/>
@@ -14373,7 +14347,7 @@
       <w:pPr>
         <w:spacing w:line="480" w:lineRule="auto"/>
         <w:rPr>
-          <w:ins w:id="328" w:author="Shinichi Nakagawa" w:date="2019-08-23T06:57:00Z"/>
+          <w:ins w:id="330" w:author="Shinichi Nakagawa" w:date="2019-08-23T06:57:00Z"/>
           <w:rFonts w:ascii="Times New Roman" w:hAnsi="Times New Roman" w:cs="Times New Roman"/>
         </w:rPr>
       </w:pPr>
@@ -14385,43 +14359,43 @@
           <w:rFonts w:ascii="Times New Roman" w:hAnsi="Times New Roman" w:cs="Times New Roman"/>
           <w:b/>
           <w:bCs/>
-          <w:rPrChange w:id="329" w:author="Shinichi Nakagawa" w:date="2019-08-23T06:58:00Z">
+          <w:rPrChange w:id="331" w:author="Shinichi Nakagawa" w:date="2019-08-23T06:58:00Z">
             <w:rPr>
               <w:rFonts w:ascii="Times New Roman" w:hAnsi="Times New Roman" w:cs="Times New Roman"/>
             </w:rPr>
           </w:rPrChange>
         </w:rPr>
       </w:pPr>
-      <w:commentRangeStart w:id="330"/>
-      <w:ins w:id="331" w:author="Shinichi Nakagawa" w:date="2019-08-23T06:19:00Z">
+      <w:commentRangeStart w:id="332"/>
+      <w:ins w:id="333" w:author="Shinichi Nakagawa" w:date="2019-08-23T06:19:00Z">
         <w:r>
           <w:rPr>
             <w:rFonts w:ascii="Times New Roman" w:hAnsi="Times New Roman" w:cs="Times New Roman"/>
             <w:b/>
             <w:bCs/>
-            <w:rPrChange w:id="332" w:author="Shinichi Nakagawa" w:date="2019-08-23T06:58:00Z">
+            <w:rPrChange w:id="334" w:author="Shinichi Nakagawa" w:date="2019-08-23T06:58:00Z">
               <w:rPr/>
             </w:rPrChange>
           </w:rPr>
           <w:t>For figure caption</w:t>
         </w:r>
       </w:ins>
-      <w:commentRangeEnd w:id="330"/>
-      <w:ins w:id="333" w:author="Shinichi Nakagawa" w:date="2019-08-23T06:58:00Z">
+      <w:commentRangeEnd w:id="332"/>
+      <w:ins w:id="335" w:author="Shinichi Nakagawa" w:date="2019-08-23T06:58:00Z">
         <w:r>
           <w:rPr>
             <w:rStyle w:val="CommentReference"/>
           </w:rPr>
-          <w:commentReference w:id="330"/>
-        </w:r>
-      </w:ins>
-      <w:ins w:id="334" w:author="Shinichi Nakagawa" w:date="2019-08-23T06:19:00Z">
+          <w:commentReference w:id="332"/>
+        </w:r>
+      </w:ins>
+      <w:ins w:id="336" w:author="Shinichi Nakagawa" w:date="2019-08-23T06:19:00Z">
         <w:r>
           <w:rPr>
             <w:rFonts w:ascii="Times New Roman" w:hAnsi="Times New Roman" w:cs="Times New Roman"/>
             <w:b/>
             <w:bCs/>
-            <w:rPrChange w:id="335" w:author="Shinichi Nakagawa" w:date="2019-08-23T06:58:00Z">
+            <w:rPrChange w:id="337" w:author="Shinichi Nakagawa" w:date="2019-08-23T06:58:00Z">
               <w:rPr/>
             </w:rPrChange>
           </w:rPr>
@@ -14432,7 +14406,7 @@
             <w:rFonts w:ascii="Times New Roman" w:hAnsi="Times New Roman" w:cs="Times New Roman"/>
             <w:b/>
             <w:bCs/>
-            <w:rPrChange w:id="336" w:author="Shinichi Nakagawa" w:date="2019-08-23T06:58:00Z">
+            <w:rPrChange w:id="338" w:author="Shinichi Nakagawa" w:date="2019-08-23T06:58:00Z">
               <w:rPr>
                 <w:rFonts w:ascii="Times New Roman" w:hAnsi="Times New Roman" w:cs="Times New Roman"/>
               </w:rPr>
@@ -14446,7 +14420,7 @@
             <w:rFonts w:ascii="Times New Roman" w:hAnsi="Times New Roman" w:cs="Times New Roman"/>
             <w:b/>
             <w:bCs/>
-            <w:rPrChange w:id="337" w:author="Shinichi Nakagawa" w:date="2019-08-23T06:58:00Z">
+            <w:rPrChange w:id="339" w:author="Shinichi Nakagawa" w:date="2019-08-23T06:58:00Z">
               <w:rPr>
                 <w:rStyle w:val="CommentReference"/>
               </w:rPr>
@@ -14455,32 +14429,19 @@
           <w:annotationRef/>
         </w:r>
       </w:ins>
-      <w:ins w:id="338" w:author="Shinichi Nakagawa" w:date="2019-08-23T06:54:00Z">
+      <w:ins w:id="340" w:author="Shinichi Nakagawa" w:date="2019-08-23T06:54:00Z">
         <w:r>
           <w:rPr>
             <w:rFonts w:ascii="Times New Roman" w:hAnsi="Times New Roman" w:cs="Times New Roman"/>
             <w:b/>
             <w:bCs/>
-            <w:rPrChange w:id="339" w:author="Shinichi Nakagawa" w:date="2019-08-23T06:58:00Z">
+            <w:rPrChange w:id="341" w:author="Shinichi Nakagawa" w:date="2019-08-23T06:58:00Z">
               <w:rPr>
                 <w:rFonts w:ascii="Times New Roman" w:hAnsi="Times New Roman" w:cs="Times New Roman"/>
               </w:rPr>
             </w:rPrChange>
           </w:rPr>
-          <w:t xml:space="preserve"> </w:t>
-        </w:r>
-        <w:r>
-          <w:rPr>
-            <w:rFonts w:ascii="Times New Roman" w:hAnsi="Times New Roman" w:cs="Times New Roman"/>
-            <w:b/>
-            <w:bCs/>
-            <w:rPrChange w:id="340" w:author="Shinichi Nakagawa" w:date="2019-08-23T06:58:00Z">
-              <w:rPr>
-                <w:rFonts w:ascii="Times New Roman" w:hAnsi="Times New Roman" w:cs="Times New Roman"/>
-              </w:rPr>
-            </w:rPrChange>
-          </w:rPr>
-          <w:t>Forest plots the group-wise means with their 95% confidences interval (thick lines) and 95% prediction intervals (thin lines) with observed effect sizes based on various sample sizes.</w:t>
+          <w:t xml:space="preserve"> Forest plots the group-wise means with their 95% confidences interval (thick lines) and 95% prediction intervals (thin lines) with observed effect sizes based on various sample sizes.</w:t>
         </w:r>
       </w:ins>
     </w:p>
@@ -14496,14 +14457,14 @@
       <w:pPr>
         <w:spacing w:line="480" w:lineRule="auto"/>
         <w:rPr>
-          <w:ins w:id="341" w:author="Shinichi Nakagawa" w:date="2019-08-23T06:48:00Z"/>
+          <w:ins w:id="342" w:author="Shinichi Nakagawa" w:date="2019-08-23T06:48:00Z"/>
           <w:rFonts w:ascii="Times New Roman" w:hAnsi="Times New Roman" w:cs="Times New Roman"/>
           <w:b/>
           <w:sz w:val="32"/>
           <w:szCs w:val="32"/>
         </w:rPr>
       </w:pPr>
-      <w:ins w:id="342" w:author="Shinichi Nakagawa" w:date="2019-08-23T06:48:00Z">
+      <w:ins w:id="343" w:author="Shinichi Nakagawa" w:date="2019-08-23T06:48:00Z">
         <w:r>
           <w:rPr>
             <w:rFonts w:ascii="Times New Roman" w:hAnsi="Times New Roman" w:cs="Times New Roman"/>
@@ -14525,7 +14486,7 @@
           <w:szCs w:val="32"/>
         </w:rPr>
       </w:pPr>
-      <w:commentRangeStart w:id="343"/>
+      <w:commentRangeStart w:id="344"/>
       <w:r>
         <w:rPr>
           <w:rFonts w:ascii="Times New Roman" w:hAnsi="Times New Roman" w:cs="Times New Roman"/>
@@ -14545,7 +14506,7 @@
         </w:rPr>
         <w:t>eferences</w:t>
       </w:r>
-      <w:commentRangeEnd w:id="343"/>
+      <w:commentRangeEnd w:id="344"/>
       <w:r>
         <w:rPr>
           <w:rStyle w:val="CommentReference"/>
@@ -14554,7 +14515,7 @@
           <w:sz w:val="32"/>
           <w:szCs w:val="32"/>
         </w:rPr>
-        <w:commentReference w:id="343"/>
+        <w:commentReference w:id="344"/>
       </w:r>
     </w:p>
     <w:p>
@@ -17537,22 +17498,11 @@
         <w:annotationRef/>
       </w:r>
       <w:r>
-        <w:t xml:space="preserve">It seems like a trend is that they do not really show many values at all and just referring to table and fig. </w:t>
-      </w:r>
-      <w:r>
-        <w:t xml:space="preserve">We can reduce (or </w:t>
-      </w:r>
-      <w:r>
-        <w:t>increase</w:t>
-      </w:r>
-      <w:bookmarkStart w:id="78" w:name="_GoBack"/>
-      <w:bookmarkEnd w:id="78"/>
-      <w:r>
-        <w:t>) stats if necessary</w:t>
+        <w:t>It seems like a trend is that they do not really show many values at all and just referring to table and fig. We can reduce (or increase) stats if necessary</w:t>
       </w:r>
     </w:p>
   </w:comment>
-  <w:comment w:id="84" w:author="Shinichi Nakagawa" w:date="2019-08-23T06:02:00Z" w:initials="SN">
+  <w:comment w:id="83" w:author="Shinichi Nakagawa" w:date="2019-08-23T06:02:00Z" w:initials="SN">
     <w:p>
       <w:pPr>
         <w:pStyle w:val="CommentText"/>
@@ -17568,7 +17518,7 @@
       </w:r>
     </w:p>
   </w:comment>
-  <w:comment w:id="175" w:author="Shinichi Nakagawa" w:date="2019-07-01T07:03:00Z" w:initials="SN">
+  <w:comment w:id="177" w:author="Shinichi Nakagawa" w:date="2019-07-01T07:03:00Z" w:initials="SN">
     <w:p>
       <w:pPr>
         <w:pStyle w:val="CommentText"/>
@@ -17584,7 +17534,7 @@
       </w:r>
     </w:p>
   </w:comment>
-  <w:comment w:id="179" w:author="Shinichi Nakagawa" w:date="2019-07-01T06:54:00Z" w:initials="SN">
+  <w:comment w:id="181" w:author="Shinichi Nakagawa" w:date="2019-07-01T06:54:00Z" w:initials="SN">
     <w:p>
       <w:pPr>
         <w:pStyle w:val="CommentText"/>
@@ -17608,7 +17558,7 @@
       </w:r>
     </w:p>
   </w:comment>
-  <w:comment w:id="235" w:author="Alexander Hayward" w:date="2019-06-28T10:27:00Z" w:initials="AH">
+  <w:comment w:id="237" w:author="Alexander Hayward" w:date="2019-06-28T10:27:00Z" w:initials="AH">
     <w:p>
       <w:pPr>
         <w:pStyle w:val="CommentText"/>
@@ -17636,7 +17586,7 @@
       </w:r>
     </w:p>
   </w:comment>
-  <w:comment w:id="239" w:author="Shinichi Nakagawa" w:date="2019-08-23T07:05:00Z" w:initials="SN">
+  <w:comment w:id="241" w:author="Shinichi Nakagawa" w:date="2019-08-23T07:05:00Z" w:initials="SN">
     <w:p>
       <w:pPr>
         <w:pStyle w:val="CommentText"/>
@@ -17652,7 +17602,7 @@
       </w:r>
     </w:p>
   </w:comment>
-  <w:comment w:id="256" w:author="Microsoft Office User" w:date="2019-06-28T10:27:00Z" w:initials="MOU">
+  <w:comment w:id="258" w:author="Microsoft Office User" w:date="2019-06-28T10:27:00Z" w:initials="MOU">
     <w:p>
       <w:pPr>
         <w:pStyle w:val="CommentText"/>
@@ -17676,7 +17626,7 @@
       </w:r>
     </w:p>
   </w:comment>
-  <w:comment w:id="257" w:author="Shinichi Nakagawa" w:date="2019-07-01T07:04:00Z" w:initials="SN">
+  <w:comment w:id="259" w:author="Shinichi Nakagawa" w:date="2019-07-01T07:04:00Z" w:initials="SN">
     <w:p>
       <w:pPr>
         <w:pStyle w:val="CommentText"/>
@@ -17692,7 +17642,7 @@
       </w:r>
     </w:p>
   </w:comment>
-  <w:comment w:id="268" w:author="Alexander Hayward" w:date="2019-07-09T11:19:00Z" w:initials="AH">
+  <w:comment w:id="270" w:author="Alexander Hayward" w:date="2019-07-09T11:19:00Z" w:initials="AH">
     <w:p>
       <w:pPr>
         <w:spacing w:line="480" w:lineRule="auto"/>
@@ -17750,7 +17700,7 @@
       </w:r>
     </w:p>
   </w:comment>
-  <w:comment w:id="330" w:author="Shinichi Nakagawa" w:date="2019-08-23T06:58:00Z" w:initials="SN">
+  <w:comment w:id="332" w:author="Shinichi Nakagawa" w:date="2019-08-23T06:58:00Z" w:initials="SN">
     <w:p>
       <w:pPr>
         <w:pStyle w:val="CommentText"/>
@@ -17766,7 +17716,7 @@
       </w:r>
     </w:p>
   </w:comment>
-  <w:comment w:id="343" w:author="Alexander Hayward" w:date="2019-06-28T10:27:00Z" w:initials="AH">
+  <w:comment w:id="344" w:author="Alexander Hayward" w:date="2019-06-28T10:27:00Z" w:initials="AH">
     <w:p>
       <w:pPr>
         <w:pStyle w:val="CommentText"/>
@@ -19296,7 +19246,7 @@
 </file>
 
 <file path=customXml/itemProps1.xml><?xml version="1.0" encoding="utf-8"?>
-<ds:datastoreItem xmlns:ds="http://schemas.openxmlformats.org/officeDocument/2006/customXml" ds:itemID="{DA3D83E3-99F3-4A4E-9B1D-C7846A2604BE}">
+<ds:datastoreItem xmlns:ds="http://schemas.openxmlformats.org/officeDocument/2006/customXml" ds:itemID="{B9743A76-58F8-494F-87B4-42B52199C665}">
   <ds:schemaRefs>
     <ds:schemaRef ds:uri="http://schemas.openxmlformats.org/officeDocument/2006/bibliography"/>
   </ds:schemaRefs>

</xml_diff>